<commit_message>
2.1. Leave a request
</commit_message>
<xml_diff>
--- a/business eng.docx
+++ b/business eng.docx
@@ -1,10 +1,10 @@
 
 <file path=word/document.xml><?xml version="1.0" encoding="utf-8"?>
-<w:document xmlns:wpc="http://schemas.microsoft.com/office/word/2010/wordprocessingCanvas" xmlns:mo="http://schemas.microsoft.com/office/mac/office/2008/main" xmlns:mc="http://schemas.openxmlformats.org/markup-compatibility/2006" xmlns:mv="urn:schemas-microsoft-com:mac:vml" xmlns:o="urn:schemas-microsoft-com:office:office" xmlns:r="http://schemas.openxmlformats.org/officeDocument/2006/relationships" xmlns:m="http://schemas.openxmlformats.org/officeDocument/2006/math" xmlns:v="urn:schemas-microsoft-com:vml" xmlns:wp14="http://schemas.microsoft.com/office/word/2010/wordprocessingDrawing" xmlns:wp="http://schemas.openxmlformats.org/drawingml/2006/wordprocessingDrawing" xmlns:w10="urn:schemas-microsoft-com:office:word" xmlns:w="http://schemas.openxmlformats.org/wordprocessingml/2006/main" xmlns:w14="http://schemas.microsoft.com/office/word/2010/wordml" xmlns:w15="http://schemas.microsoft.com/office/word/2012/wordml" xmlns:wpg="http://schemas.microsoft.com/office/word/2010/wordprocessingGroup" xmlns:wpi="http://schemas.microsoft.com/office/word/2010/wordprocessingInk" xmlns:wne="http://schemas.microsoft.com/office/word/2006/wordml" xmlns:wps="http://schemas.microsoft.com/office/word/2010/wordprocessingShape" mc:Ignorable="w14 w15 wp14">
+<w:document xmlns:wpc="http://schemas.microsoft.com/office/word/2010/wordprocessingCanvas" xmlns:mc="http://schemas.openxmlformats.org/markup-compatibility/2006" xmlns:o="urn:schemas-microsoft-com:office:office" xmlns:r="http://schemas.openxmlformats.org/officeDocument/2006/relationships" xmlns:m="http://schemas.openxmlformats.org/officeDocument/2006/math" xmlns:v="urn:schemas-microsoft-com:vml" xmlns:wp14="http://schemas.microsoft.com/office/word/2010/wordprocessingDrawing" xmlns:wp="http://schemas.openxmlformats.org/drawingml/2006/wordprocessingDrawing" xmlns:w10="urn:schemas-microsoft-com:office:word" xmlns:w="http://schemas.openxmlformats.org/wordprocessingml/2006/main" xmlns:w14="http://schemas.microsoft.com/office/word/2010/wordml" xmlns:wpg="http://schemas.microsoft.com/office/word/2010/wordprocessingGroup" xmlns:wpi="http://schemas.microsoft.com/office/word/2010/wordprocessingInk" xmlns:wne="http://schemas.microsoft.com/office/word/2006/wordml" xmlns:wps="http://schemas.microsoft.com/office/word/2010/wordprocessingShape" mc:Ignorable="w14 wp14">
   <w:body>
     <w:p>
       <w:pPr>
-        <w:pStyle w:val="Heading1"/>
+        <w:pStyle w:val="1"/>
         <w:numPr>
           <w:ilvl w:val="0"/>
           <w:numId w:val="1"/>
@@ -23,7 +23,7 @@
     </w:p>
     <w:p>
       <w:pPr>
-        <w:pStyle w:val="Heading2"/>
+        <w:pStyle w:val="2"/>
         <w:numPr>
           <w:ilvl w:val="1"/>
           <w:numId w:val="1"/>
@@ -54,7 +54,7 @@
     </w:p>
     <w:p>
       <w:pPr>
-        <w:pStyle w:val="ListParagraph"/>
+        <w:pStyle w:val="a3"/>
         <w:numPr>
           <w:ilvl w:val="0"/>
           <w:numId w:val="2"/>
@@ -63,12 +63,11 @@
           <w:lang w:val="en-US"/>
         </w:rPr>
       </w:pPr>
-      <w:commentRangeStart w:id="0"/>
-      <w:r>
-        <w:rPr>
-          <w:lang w:val="en-US"/>
-        </w:rPr>
-        <w:t>user – unauthorized client</w:t>
+      <w:r>
+        <w:rPr>
+          <w:lang w:val="en-US"/>
+        </w:rPr>
+        <w:t>user –</w:t>
       </w:r>
       <w:r>
         <w:rPr>
@@ -76,17 +75,52 @@
         </w:rPr>
         <w:t xml:space="preserve"> </w:t>
       </w:r>
-      <w:commentRangeEnd w:id="0"/>
-      <w:r>
-        <w:rPr>
-          <w:rStyle w:val="CommentReference"/>
-        </w:rPr>
-        <w:commentReference w:id="0"/>
-      </w:r>
-    </w:p>
-    <w:p>
-      <w:pPr>
-        <w:pStyle w:val="ListParagraph"/>
+      <w:r>
+        <w:rPr>
+          <w:lang w:val="en-US"/>
+        </w:rPr>
+        <w:t>client</w:t>
+      </w:r>
+      <w:r>
+        <w:rPr>
+          <w:lang w:val="en-US"/>
+        </w:rPr>
+        <w:t xml:space="preserve"> </w:t>
+      </w:r>
+      <w:r>
+        <w:rPr>
+          <w:lang w:val="en-US"/>
+        </w:rPr>
+        <w:t xml:space="preserve">, </w:t>
+      </w:r>
+      <w:r>
+        <w:rPr>
+          <w:lang w:val="en-US"/>
+        </w:rPr>
+        <w:t xml:space="preserve">who didn’t pass </w:t>
+      </w:r>
+      <w:r>
+        <w:rPr>
+          <w:lang w:val="en-US"/>
+        </w:rPr>
+        <w:t>confirmation of identity</w:t>
+      </w:r>
+      <w:r>
+        <w:rPr>
+          <w:lang w:val="en-US"/>
+        </w:rPr>
+        <w:t xml:space="preserve"> </w:t>
+      </w:r>
+      <w:r>
+        <w:rPr>
+          <w:lang w:val="en-US"/>
+        </w:rPr>
+        <w:t>yet</w:t>
+      </w:r>
+    </w:p>
+    <w:p>
+      <w:pPr>
+        <w:pStyle w:val="a3"/>
         <w:numPr>
           <w:ilvl w:val="0"/>
           <w:numId w:val="2"/>
@@ -95,30 +129,34 @@
           <w:lang w:val="en-US"/>
         </w:rPr>
       </w:pPr>
-      <w:commentRangeStart w:id="1"/>
-      <w:r>
-        <w:rPr>
-          <w:lang w:val="en-US"/>
-        </w:rPr>
-        <w:t xml:space="preserve">customer </w:t>
-      </w:r>
-      <w:commentRangeEnd w:id="1"/>
-      <w:r>
-        <w:rPr>
-          <w:rStyle w:val="CommentReference"/>
-        </w:rPr>
-        <w:commentReference w:id="1"/>
-      </w:r>
-      <w:r>
-        <w:rPr>
-          <w:lang w:val="en-US"/>
-        </w:rPr>
-        <w:t>– authorized client, potential buyer of tokens</w:t>
-      </w:r>
-    </w:p>
-    <w:p>
-      <w:pPr>
-        <w:pStyle w:val="ListParagraph"/>
+      <w:r>
+        <w:rPr>
+          <w:lang w:val="en-US"/>
+        </w:rPr>
+        <w:t xml:space="preserve">investor </w:t>
+      </w:r>
+      <w:r>
+        <w:rPr>
+          <w:lang w:val="en-US"/>
+        </w:rPr>
+        <w:t xml:space="preserve">– </w:t>
+      </w:r>
+      <w:r>
+        <w:rPr>
+          <w:lang w:val="en-US"/>
+        </w:rPr>
+        <w:t>client who passed the registration,</w:t>
+      </w:r>
+      <w:r>
+        <w:rPr>
+          <w:lang w:val="en-US"/>
+        </w:rPr>
+        <w:t xml:space="preserve"> potential buyer of tokens</w:t>
+      </w:r>
+    </w:p>
+    <w:p>
+      <w:pPr>
+        <w:pStyle w:val="a3"/>
         <w:numPr>
           <w:ilvl w:val="0"/>
           <w:numId w:val="2"/>
@@ -127,25 +165,17 @@
           <w:lang w:val="en-US"/>
         </w:rPr>
       </w:pPr>
-      <w:commentRangeStart w:id="2"/>
-      <w:r>
-        <w:rPr>
-          <w:lang w:val="en-US"/>
-        </w:rPr>
-        <w:t xml:space="preserve">super </w:t>
-      </w:r>
-      <w:commentRangeEnd w:id="2"/>
-      <w:r>
-        <w:rPr>
-          <w:rStyle w:val="CommentReference"/>
-        </w:rPr>
-        <w:commentReference w:id="2"/>
-      </w:r>
-      <w:r>
-        <w:rPr>
-          <w:lang w:val="en-US"/>
-        </w:rPr>
-        <w:t xml:space="preserve">– </w:t>
+      <w:r>
+        <w:rPr>
+          <w:lang w:val="en-US"/>
+        </w:rPr>
+        <w:t>owner</w:t>
+      </w:r>
+      <w:r>
+        <w:rPr>
+          <w:lang w:val="en-US"/>
+        </w:rPr>
+        <w:t xml:space="preserve"> – </w:t>
       </w:r>
       <w:r>
         <w:rPr>
@@ -161,7 +191,7 @@
       </w:r>
     </w:p>
     <w:p>
-      <w:commentRangeStart w:id="3"/>
+      <w:commentRangeStart w:id="0"/>
       <w:r>
         <w:rPr>
           <w:lang w:val="en-US"/>
@@ -183,17 +213,17 @@
       <w:r>
         <w:t>:</w:t>
       </w:r>
-      <w:commentRangeEnd w:id="3"/>
-      <w:r>
-        <w:rPr>
-          <w:rStyle w:val="CommentReference"/>
-        </w:rPr>
-        <w:commentReference w:id="3"/>
-      </w:r>
-    </w:p>
-    <w:p>
-      <w:pPr>
-        <w:pStyle w:val="ListParagraph"/>
+      <w:commentRangeEnd w:id="0"/>
+      <w:r>
+        <w:rPr>
+          <w:rStyle w:val="a6"/>
+        </w:rPr>
+        <w:commentReference w:id="0"/>
+      </w:r>
+    </w:p>
+    <w:p>
+      <w:pPr>
+        <w:pStyle w:val="a3"/>
         <w:numPr>
           <w:ilvl w:val="0"/>
           <w:numId w:val="2"/>
@@ -206,85 +236,69 @@
         <w:rPr>
           <w:lang w:val="en-US"/>
         </w:rPr>
-        <w:t>Ethereum address</w:t>
-      </w:r>
-    </w:p>
-    <w:p>
-      <w:pPr>
-        <w:pStyle w:val="ListParagraph"/>
-        <w:numPr>
-          <w:ilvl w:val="0"/>
-          <w:numId w:val="2"/>
-        </w:numPr>
-        <w:rPr>
-          <w:lang w:val="en-US"/>
-        </w:rPr>
-      </w:pPr>
-      <w:r>
-        <w:rPr>
-          <w:lang w:val="en-US"/>
-        </w:rPr>
-        <w:t>identifier</w:t>
-      </w:r>
-    </w:p>
-    <w:p>
-      <w:pPr>
-        <w:pStyle w:val="ListParagraph"/>
-        <w:numPr>
-          <w:ilvl w:val="0"/>
-          <w:numId w:val="2"/>
-        </w:numPr>
-        <w:rPr>
-          <w:lang w:val="en-US"/>
-        </w:rPr>
-      </w:pPr>
-      <w:r>
-        <w:rPr>
-          <w:lang w:val="en-US"/>
-        </w:rPr>
-        <w:t xml:space="preserve">private </w:t>
+        <w:t>private key</w:t>
+      </w:r>
+      <w:bookmarkStart w:id="1" w:name="_GoBack"/>
+      <w:bookmarkEnd w:id="1"/>
+    </w:p>
+    <w:p>
+      <w:pPr>
+        <w:rPr>
+          <w:lang w:val="en-US"/>
+        </w:rPr>
+      </w:pPr>
+      <w:r>
+        <w:rPr>
+          <w:lang w:val="en-US"/>
+        </w:rPr>
+        <w:t>Investor</w:t>
+      </w:r>
+      <w:r>
+        <w:rPr>
+          <w:lang w:val="en-US"/>
+        </w:rPr>
+        <w:t xml:space="preserve"> can also buy tokens.</w:t>
+      </w:r>
+    </w:p>
+    <w:p>
+      <w:pPr>
+        <w:rPr>
+          <w:lang w:val="en-US"/>
+        </w:rPr>
+      </w:pPr>
+      <w:r>
+        <w:rPr>
+          <w:lang w:val="en-US"/>
+        </w:rPr>
+        <w:t>Owner</w:t>
+      </w:r>
+      <w:commentRangeStart w:id="2"/>
+      <w:r>
+        <w:rPr>
+          <w:lang w:val="en-US"/>
+        </w:rPr>
+        <w:t xml:space="preserve"> cannot buy </w:t>
       </w:r>
       <w:proofErr w:type="gramStart"/>
       <w:r>
         <w:rPr>
           <w:lang w:val="en-US"/>
         </w:rPr>
-        <w:t>key ???</w:t>
+        <w:t>tokens,</w:t>
       </w:r>
       <w:proofErr w:type="gramEnd"/>
-    </w:p>
-    <w:p>
-      <w:pPr>
-        <w:rPr>
-          <w:lang w:val="en-US"/>
-        </w:rPr>
-      </w:pPr>
-      <w:r>
-        <w:rPr>
-          <w:lang w:val="en-US"/>
-        </w:rPr>
-        <w:t>Customer can also buy tokens.</w:t>
-      </w:r>
-    </w:p>
-    <w:p>
-      <w:pPr>
-        <w:rPr>
-          <w:lang w:val="en-US"/>
-        </w:rPr>
-      </w:pPr>
-      <w:commentRangeStart w:id="4"/>
-      <w:r>
-        <w:rPr>
-          <w:lang w:val="en-US"/>
-        </w:rPr>
-        <w:t>Super cannot buy tokens, he should start ICO and change the rate of tokens.</w:t>
-      </w:r>
-      <w:commentRangeEnd w:id="4"/>
-      <w:r>
-        <w:rPr>
-          <w:rStyle w:val="CommentReference"/>
-        </w:rPr>
-        <w:commentReference w:id="4"/>
+      <w:r>
+        <w:rPr>
+          <w:lang w:val="en-US"/>
+        </w:rPr>
+        <w:t xml:space="preserve"> he should start ICO and change the rate of tokens.</w:t>
+      </w:r>
+      <w:commentRangeEnd w:id="2"/>
+      <w:r>
+        <w:rPr>
+          <w:rStyle w:val="a6"/>
+        </w:rPr>
+        <w:commentReference w:id="2"/>
       </w:r>
     </w:p>
     <w:p>
@@ -330,7 +344,7 @@
       <w:r>
         <w:rPr>
           <w:noProof/>
-          <w:lang w:val="en-GB" w:eastAsia="en-GB"/>
+          <w:lang w:eastAsia="ru-RU"/>
         </w:rPr>
         <w:drawing>
           <wp:inline distT="0" distB="0" distL="0" distR="0" wp14:anchorId="5502FD0B" wp14:editId="6EB28395">
@@ -387,7 +401,7 @@
     </w:p>
     <w:p>
       <w:pPr>
-        <w:pStyle w:val="Heading2"/>
+        <w:pStyle w:val="2"/>
         <w:numPr>
           <w:ilvl w:val="1"/>
           <w:numId w:val="1"/>
@@ -424,7 +438,7 @@
     </w:p>
     <w:p>
       <w:pPr>
-        <w:pStyle w:val="Heading3"/>
+        <w:pStyle w:val="3"/>
         <w:numPr>
           <w:ilvl w:val="2"/>
           <w:numId w:val="1"/>
@@ -433,7 +447,7 @@
           <w:lang w:val="en-US"/>
         </w:rPr>
       </w:pPr>
-      <w:commentRangeStart w:id="6"/>
+      <w:commentRangeStart w:id="3"/>
       <w:r>
         <w:rPr>
           <w:lang w:val="en-US"/>
@@ -469,7 +483,7 @@
     </w:p>
     <w:p>
       <w:pPr>
-        <w:pStyle w:val="Heading3"/>
+        <w:pStyle w:val="3"/>
         <w:numPr>
           <w:ilvl w:val="2"/>
           <w:numId w:val="1"/>
@@ -482,40 +496,40 @@
         <w:rPr>
           <w:lang w:val="en-US"/>
         </w:rPr>
+        <w:t>Sign up</w:t>
+      </w:r>
+    </w:p>
+    <w:p>
+      <w:pPr>
+        <w:rPr>
+          <w:lang w:val="en-US"/>
+        </w:rPr>
+      </w:pPr>
+      <w:r>
+        <w:rPr>
+          <w:lang w:val="en-US"/>
+        </w:rPr>
+        <w:t>Role: User</w:t>
+      </w:r>
+    </w:p>
+    <w:p>
+      <w:pPr>
+        <w:rPr>
+          <w:lang w:val="en-US"/>
+        </w:rPr>
+      </w:pPr>
+      <w:r>
+        <w:rPr>
+          <w:lang w:val="en-US"/>
+        </w:rPr>
         <w:lastRenderedPageBreak/>
-        <w:t>Sign up</w:t>
-      </w:r>
-    </w:p>
-    <w:p>
-      <w:pPr>
-        <w:rPr>
-          <w:lang w:val="en-US"/>
-        </w:rPr>
-      </w:pPr>
-      <w:r>
-        <w:rPr>
-          <w:lang w:val="en-US"/>
-        </w:rPr>
-        <w:t>Role: User</w:t>
-      </w:r>
-    </w:p>
-    <w:p>
-      <w:pPr>
-        <w:rPr>
-          <w:lang w:val="en-US"/>
-        </w:rPr>
-      </w:pPr>
-      <w:r>
-        <w:rPr>
-          <w:lang w:val="en-US"/>
-        </w:rPr>
         <w:t>Scenario: implemented by KYC</w:t>
       </w:r>
     </w:p>
-    <w:commentRangeEnd w:id="6"/>
-    <w:p>
-      <w:pPr>
-        <w:pStyle w:val="Heading3"/>
+    <w:commentRangeEnd w:id="3"/>
+    <w:p>
+      <w:pPr>
+        <w:pStyle w:val="3"/>
         <w:numPr>
           <w:ilvl w:val="2"/>
           <w:numId w:val="1"/>
@@ -526,13 +540,13 @@
       </w:pPr>
       <w:r>
         <w:rPr>
-          <w:rStyle w:val="CommentReference"/>
+          <w:rStyle w:val="a6"/>
           <w:rFonts w:asciiTheme="minorHAnsi" w:eastAsiaTheme="minorHAnsi" w:hAnsiTheme="minorHAnsi" w:cstheme="minorBidi"/>
           <w:color w:val="auto"/>
         </w:rPr>
-        <w:commentReference w:id="6"/>
-      </w:r>
-      <w:commentRangeStart w:id="7"/>
+        <w:commentReference w:id="3"/>
+      </w:r>
+      <w:commentRangeStart w:id="4"/>
       <w:r>
         <w:rPr>
           <w:lang w:val="en-US"/>
@@ -556,7 +570,25 @@
         <w:rPr>
           <w:lang w:val="en-US"/>
         </w:rPr>
-        <w:t>, Customer, Super</w:t>
+        <w:t xml:space="preserve">, </w:t>
+      </w:r>
+      <w:r>
+        <w:rPr>
+          <w:lang w:val="en-US"/>
+        </w:rPr>
+        <w:t>Investor</w:t>
+      </w:r>
+      <w:r>
+        <w:rPr>
+          <w:lang w:val="en-US"/>
+        </w:rPr>
+        <w:t xml:space="preserve">, </w:t>
+      </w:r>
+      <w:r>
+        <w:rPr>
+          <w:lang w:val="en-US"/>
+        </w:rPr>
+        <w:t>Owner</w:t>
       </w:r>
     </w:p>
     <w:p>
@@ -574,7 +606,7 @@
     </w:p>
     <w:p>
       <w:pPr>
-        <w:pStyle w:val="ListParagraph"/>
+        <w:pStyle w:val="a3"/>
         <w:numPr>
           <w:ilvl w:val="0"/>
           <w:numId w:val="2"/>
@@ -592,7 +624,7 @@
     </w:p>
     <w:p>
       <w:pPr>
-        <w:pStyle w:val="ListParagraph"/>
+        <w:pStyle w:val="a3"/>
         <w:numPr>
           <w:ilvl w:val="0"/>
           <w:numId w:val="2"/>
@@ -608,10 +640,10 @@
         <w:t>user choses the statistic type</w:t>
       </w:r>
     </w:p>
-    <w:commentRangeEnd w:id="7"/>
-    <w:p>
-      <w:pPr>
-        <w:pStyle w:val="Heading3"/>
+    <w:commentRangeEnd w:id="4"/>
+    <w:p>
+      <w:pPr>
+        <w:pStyle w:val="3"/>
         <w:numPr>
           <w:ilvl w:val="2"/>
           <w:numId w:val="1"/>
@@ -622,13 +654,13 @@
       </w:pPr>
       <w:r>
         <w:rPr>
-          <w:rStyle w:val="CommentReference"/>
+          <w:rStyle w:val="a6"/>
           <w:rFonts w:asciiTheme="minorHAnsi" w:eastAsiaTheme="minorHAnsi" w:hAnsiTheme="minorHAnsi" w:cstheme="minorBidi"/>
           <w:color w:val="auto"/>
         </w:rPr>
-        <w:commentReference w:id="7"/>
-      </w:r>
-      <w:commentRangeStart w:id="8"/>
+        <w:commentReference w:id="4"/>
+      </w:r>
+      <w:commentRangeStart w:id="5"/>
       <w:r>
         <w:rPr>
           <w:lang w:val="en-US"/>
@@ -652,7 +684,25 @@
         <w:rPr>
           <w:lang w:val="en-US"/>
         </w:rPr>
-        <w:t>, Customer, Super</w:t>
+        <w:t xml:space="preserve">, </w:t>
+      </w:r>
+      <w:r>
+        <w:rPr>
+          <w:lang w:val="en-US"/>
+        </w:rPr>
+        <w:t>Investor</w:t>
+      </w:r>
+      <w:r>
+        <w:rPr>
+          <w:lang w:val="en-US"/>
+        </w:rPr>
+        <w:t xml:space="preserve">, </w:t>
+      </w:r>
+      <w:r>
+        <w:rPr>
+          <w:lang w:val="en-US"/>
+        </w:rPr>
+        <w:t>Owner</w:t>
       </w:r>
     </w:p>
     <w:p>
@@ -670,7 +720,7 @@
     </w:p>
     <w:p>
       <w:pPr>
-        <w:pStyle w:val="ListParagraph"/>
+        <w:pStyle w:val="a3"/>
         <w:numPr>
           <w:ilvl w:val="0"/>
           <w:numId w:val="2"/>
@@ -688,7 +738,7 @@
     </w:p>
     <w:p>
       <w:pPr>
-        <w:pStyle w:val="ListParagraph"/>
+        <w:pStyle w:val="a3"/>
         <w:numPr>
           <w:ilvl w:val="0"/>
           <w:numId w:val="2"/>
@@ -720,7 +770,7 @@
     </w:p>
     <w:p>
       <w:pPr>
-        <w:pStyle w:val="ListParagraph"/>
+        <w:pStyle w:val="a3"/>
         <w:numPr>
           <w:ilvl w:val="0"/>
           <w:numId w:val="2"/>
@@ -746,7 +796,7 @@
     </w:p>
     <w:p>
       <w:pPr>
-        <w:pStyle w:val="Heading3"/>
+        <w:pStyle w:val="3"/>
         <w:numPr>
           <w:ilvl w:val="2"/>
           <w:numId w:val="1"/>
@@ -755,34 +805,58 @@
           <w:lang w:val="en-US"/>
         </w:rPr>
       </w:pPr>
-      <w:commentRangeStart w:id="9"/>
-      <w:commentRangeEnd w:id="8"/>
-      <w:r>
-        <w:rPr>
-          <w:rStyle w:val="CommentReference"/>
+      <w:commentRangeStart w:id="6"/>
+      <w:commentRangeEnd w:id="5"/>
+      <w:r>
+        <w:rPr>
+          <w:rStyle w:val="a6"/>
           <w:rFonts w:asciiTheme="minorHAnsi" w:eastAsiaTheme="minorHAnsi" w:hAnsiTheme="minorHAnsi" w:cstheme="minorBidi"/>
           <w:color w:val="auto"/>
         </w:rPr>
-        <w:commentReference w:id="8"/>
-      </w:r>
-      <w:r>
-        <w:rPr>
-          <w:lang w:val="en-US"/>
-        </w:rPr>
-        <w:t>View number of customer</w:t>
-      </w:r>
-    </w:p>
-    <w:p>
-      <w:pPr>
-        <w:rPr>
-          <w:lang w:val="en-US"/>
-        </w:rPr>
-      </w:pPr>
-      <w:r>
-        <w:rPr>
-          <w:lang w:val="en-US"/>
-        </w:rPr>
-        <w:t>Role: User, Customer, Super</w:t>
+        <w:commentReference w:id="5"/>
+      </w:r>
+      <w:r>
+        <w:rPr>
+          <w:lang w:val="en-US"/>
+        </w:rPr>
+        <w:t xml:space="preserve">View number of </w:t>
+      </w:r>
+      <w:r>
+        <w:rPr>
+          <w:lang w:val="en-US"/>
+        </w:rPr>
+        <w:t>investor</w:t>
+      </w:r>
+    </w:p>
+    <w:p>
+      <w:pPr>
+        <w:rPr>
+          <w:lang w:val="en-US"/>
+        </w:rPr>
+      </w:pPr>
+      <w:r>
+        <w:rPr>
+          <w:lang w:val="en-US"/>
+        </w:rPr>
+        <w:t xml:space="preserve">Role: User, </w:t>
+      </w:r>
+      <w:r>
+        <w:rPr>
+          <w:lang w:val="en-US"/>
+        </w:rPr>
+        <w:t>Investor</w:t>
+      </w:r>
+      <w:r>
+        <w:rPr>
+          <w:lang w:val="en-US"/>
+        </w:rPr>
+        <w:t xml:space="preserve">, </w:t>
+      </w:r>
+      <w:r>
+        <w:rPr>
+          <w:lang w:val="en-US"/>
+        </w:rPr>
+        <w:t>Owner</w:t>
       </w:r>
     </w:p>
     <w:p>
@@ -800,7 +874,7 @@
     </w:p>
     <w:p>
       <w:pPr>
-        <w:pStyle w:val="ListParagraph"/>
+        <w:pStyle w:val="a3"/>
         <w:numPr>
           <w:ilvl w:val="0"/>
           <w:numId w:val="2"/>
@@ -819,7 +893,13 @@
         <w:rPr>
           <w:lang w:val="en-US"/>
         </w:rPr>
-        <w:t>number of customer</w:t>
+        <w:t xml:space="preserve">number of </w:t>
+      </w:r>
+      <w:r>
+        <w:rPr>
+          <w:lang w:val="en-US"/>
+        </w:rPr>
+        <w:t>investor</w:t>
       </w:r>
       <w:r>
         <w:rPr>
@@ -830,7 +910,7 @@
     </w:p>
     <w:p>
       <w:pPr>
-        <w:pStyle w:val="ListParagraph"/>
+        <w:pStyle w:val="a3"/>
         <w:numPr>
           <w:ilvl w:val="0"/>
           <w:numId w:val="2"/>
@@ -856,7 +936,7 @@
     </w:p>
     <w:p>
       <w:pPr>
-        <w:pStyle w:val="ListParagraph"/>
+        <w:pStyle w:val="a3"/>
         <w:numPr>
           <w:ilvl w:val="0"/>
           <w:numId w:val="2"/>
@@ -877,13 +957,25 @@
         <w:rPr>
           <w:lang w:val="en-US"/>
         </w:rPr>
-        <w:t xml:space="preserve"> show current customers number</w:t>
-      </w:r>
-    </w:p>
-    <w:commentRangeEnd w:id="9"/>
-    <w:p>
-      <w:pPr>
-        <w:pStyle w:val="Heading3"/>
+        <w:t xml:space="preserve"> show current </w:t>
+      </w:r>
+      <w:r>
+        <w:rPr>
+          <w:lang w:val="en-US"/>
+        </w:rPr>
+        <w:t>investor</w:t>
+      </w:r>
+      <w:r>
+        <w:rPr>
+          <w:lang w:val="en-US"/>
+        </w:rPr>
+        <w:t>s number</w:t>
+      </w:r>
+    </w:p>
+    <w:commentRangeEnd w:id="6"/>
+    <w:p>
+      <w:pPr>
+        <w:pStyle w:val="3"/>
         <w:numPr>
           <w:ilvl w:val="2"/>
           <w:numId w:val="1"/>
@@ -894,13 +986,13 @@
       </w:pPr>
       <w:r>
         <w:rPr>
-          <w:rStyle w:val="CommentReference"/>
+          <w:rStyle w:val="a6"/>
           <w:rFonts w:asciiTheme="minorHAnsi" w:eastAsiaTheme="minorHAnsi" w:hAnsiTheme="minorHAnsi" w:cstheme="minorBidi"/>
           <w:color w:val="auto"/>
         </w:rPr>
-        <w:commentReference w:id="9"/>
-      </w:r>
-      <w:commentRangeStart w:id="10"/>
+        <w:commentReference w:id="6"/>
+      </w:r>
+      <w:commentRangeStart w:id="7"/>
       <w:r>
         <w:rPr>
           <w:lang w:val="en-US"/>
@@ -918,7 +1010,25 @@
         <w:rPr>
           <w:lang w:val="en-US"/>
         </w:rPr>
-        <w:t>Role: User, Customer, Super</w:t>
+        <w:t xml:space="preserve">Role: User, </w:t>
+      </w:r>
+      <w:r>
+        <w:rPr>
+          <w:lang w:val="en-US"/>
+        </w:rPr>
+        <w:t>Investor</w:t>
+      </w:r>
+      <w:r>
+        <w:rPr>
+          <w:lang w:val="en-US"/>
+        </w:rPr>
+        <w:t xml:space="preserve">, </w:t>
+      </w:r>
+      <w:r>
+        <w:rPr>
+          <w:lang w:val="en-US"/>
+        </w:rPr>
+        <w:t>Owner</w:t>
       </w:r>
     </w:p>
     <w:p>
@@ -936,7 +1046,7 @@
     </w:p>
     <w:p>
       <w:pPr>
-        <w:pStyle w:val="ListParagraph"/>
+        <w:pStyle w:val="a3"/>
         <w:numPr>
           <w:ilvl w:val="0"/>
           <w:numId w:val="2"/>
@@ -966,7 +1076,7 @@
     </w:p>
     <w:p>
       <w:pPr>
-        <w:pStyle w:val="ListParagraph"/>
+        <w:pStyle w:val="a3"/>
         <w:numPr>
           <w:ilvl w:val="0"/>
           <w:numId w:val="2"/>
@@ -992,7 +1102,7 @@
     </w:p>
     <w:p>
       <w:pPr>
-        <w:pStyle w:val="ListParagraph"/>
+        <w:pStyle w:val="a3"/>
         <w:numPr>
           <w:ilvl w:val="0"/>
           <w:numId w:val="2"/>
@@ -1034,10 +1144,10 @@
         <w:t xml:space="preserve"> tokens to the common tokens number</w:t>
       </w:r>
     </w:p>
-    <w:commentRangeEnd w:id="10"/>
-    <w:p>
-      <w:pPr>
-        <w:pStyle w:val="Heading3"/>
+    <w:commentRangeEnd w:id="7"/>
+    <w:p>
+      <w:pPr>
+        <w:pStyle w:val="3"/>
         <w:numPr>
           <w:ilvl w:val="2"/>
           <w:numId w:val="1"/>
@@ -1048,13 +1158,14 @@
       </w:pPr>
       <w:r>
         <w:rPr>
-          <w:rStyle w:val="CommentReference"/>
+          <w:rStyle w:val="a6"/>
           <w:rFonts w:asciiTheme="minorHAnsi" w:eastAsiaTheme="minorHAnsi" w:hAnsiTheme="minorHAnsi" w:cstheme="minorBidi"/>
           <w:color w:val="auto"/>
         </w:rPr>
-        <w:commentReference w:id="10"/>
-      </w:r>
-      <w:commentRangeStart w:id="11"/>
+        <w:commentReference w:id="7"/>
+      </w:r>
+      <w:commentRangeStart w:id="8"/>
+      <w:commentRangeStart w:id="9"/>
       <w:r>
         <w:rPr>
           <w:lang w:val="en-US"/>
@@ -1072,7 +1183,25 @@
         <w:rPr>
           <w:lang w:val="en-US"/>
         </w:rPr>
-        <w:t>Role: User, Customer, Super</w:t>
+        <w:t xml:space="preserve">Role: User, </w:t>
+      </w:r>
+      <w:r>
+        <w:rPr>
+          <w:lang w:val="en-US"/>
+        </w:rPr>
+        <w:t>Investor</w:t>
+      </w:r>
+      <w:r>
+        <w:rPr>
+          <w:lang w:val="en-US"/>
+        </w:rPr>
+        <w:t xml:space="preserve">, </w:t>
+      </w:r>
+      <w:r>
+        <w:rPr>
+          <w:lang w:val="en-US"/>
+        </w:rPr>
+        <w:t>Owner</w:t>
       </w:r>
     </w:p>
     <w:p>
@@ -1090,7 +1219,7 @@
     </w:p>
     <w:p>
       <w:pPr>
-        <w:pStyle w:val="ListParagraph"/>
+        <w:pStyle w:val="a3"/>
         <w:numPr>
           <w:ilvl w:val="0"/>
           <w:numId w:val="2"/>
@@ -1108,7 +1237,7 @@
     </w:p>
     <w:p>
       <w:pPr>
-        <w:pStyle w:val="ListParagraph"/>
+        <w:pStyle w:val="a3"/>
         <w:numPr>
           <w:ilvl w:val="0"/>
           <w:numId w:val="2"/>
@@ -1134,7 +1263,7 @@
     </w:p>
     <w:p>
       <w:pPr>
-        <w:pStyle w:val="ListParagraph"/>
+        <w:pStyle w:val="a3"/>
         <w:numPr>
           <w:ilvl w:val="0"/>
           <w:numId w:val="2"/>
@@ -1163,11 +1292,18 @@
         </w:rPr>
         <w:t xml:space="preserve"> collected by selling tokens</w:t>
       </w:r>
-    </w:p>
-    <w:commentRangeEnd w:id="11"/>
-    <w:p>
-      <w:pPr>
-        <w:pStyle w:val="Heading3"/>
+      <w:commentRangeEnd w:id="9"/>
+      <w:r>
+        <w:rPr>
+          <w:rStyle w:val="a6"/>
+        </w:rPr>
+        <w:commentReference w:id="9"/>
+      </w:r>
+    </w:p>
+    <w:commentRangeEnd w:id="8"/>
+    <w:p>
+      <w:pPr>
+        <w:pStyle w:val="3"/>
         <w:numPr>
           <w:ilvl w:val="2"/>
           <w:numId w:val="1"/>
@@ -1178,13 +1314,13 @@
       </w:pPr>
       <w:r>
         <w:rPr>
-          <w:rStyle w:val="CommentReference"/>
+          <w:rStyle w:val="a6"/>
           <w:rFonts w:asciiTheme="minorHAnsi" w:eastAsiaTheme="minorHAnsi" w:hAnsiTheme="minorHAnsi" w:cstheme="minorBidi"/>
           <w:color w:val="auto"/>
         </w:rPr>
-        <w:commentReference w:id="11"/>
-      </w:r>
-      <w:commentRangeStart w:id="12"/>
+        <w:commentReference w:id="8"/>
+      </w:r>
+      <w:commentRangeStart w:id="10"/>
       <w:r>
         <w:rPr>
           <w:lang w:val="en-US"/>
@@ -1202,7 +1338,13 @@
         <w:rPr>
           <w:lang w:val="en-US"/>
         </w:rPr>
-        <w:t>Role: Customer</w:t>
+        <w:t xml:space="preserve">Role: </w:t>
+      </w:r>
+      <w:r>
+        <w:rPr>
+          <w:lang w:val="en-US"/>
+        </w:rPr>
+        <w:t>Investor</w:t>
       </w:r>
     </w:p>
     <w:p>
@@ -1220,7 +1362,7 @@
     </w:p>
     <w:p>
       <w:pPr>
-        <w:pStyle w:val="ListParagraph"/>
+        <w:pStyle w:val="a3"/>
         <w:numPr>
           <w:ilvl w:val="0"/>
           <w:numId w:val="2"/>
@@ -1238,7 +1380,7 @@
     </w:p>
     <w:p>
       <w:pPr>
-        <w:pStyle w:val="ListParagraph"/>
+        <w:pStyle w:val="a3"/>
         <w:numPr>
           <w:ilvl w:val="0"/>
           <w:numId w:val="2"/>
@@ -1256,7 +1398,7 @@
     </w:p>
     <w:p>
       <w:pPr>
-        <w:pStyle w:val="ListParagraph"/>
+        <w:pStyle w:val="a3"/>
         <w:numPr>
           <w:ilvl w:val="0"/>
           <w:numId w:val="2"/>
@@ -1274,7 +1416,7 @@
     </w:p>
     <w:p>
       <w:pPr>
-        <w:pStyle w:val="ListParagraph"/>
+        <w:pStyle w:val="a3"/>
         <w:numPr>
           <w:ilvl w:val="0"/>
           <w:numId w:val="2"/>
@@ -1306,7 +1448,7 @@
     </w:p>
     <w:p>
       <w:pPr>
-        <w:pStyle w:val="ListParagraph"/>
+        <w:pStyle w:val="a3"/>
         <w:numPr>
           <w:ilvl w:val="0"/>
           <w:numId w:val="2"/>
@@ -1320,7 +1462,6 @@
         <w:rPr>
           <w:lang w:val="en-US"/>
         </w:rPr>
-        <w:lastRenderedPageBreak/>
         <w:t>WebSite</w:t>
       </w:r>
       <w:proofErr w:type="spellEnd"/>
@@ -1330,12 +1471,12 @@
         </w:rPr>
         <w:t xml:space="preserve"> calls this user token number from </w:t>
       </w:r>
-      <w:commentRangeEnd w:id="12"/>
-      <w:r>
-        <w:rPr>
-          <w:rStyle w:val="CommentReference"/>
-        </w:rPr>
-        <w:commentReference w:id="12"/>
+      <w:commentRangeEnd w:id="10"/>
+      <w:r>
+        <w:rPr>
+          <w:rStyle w:val="a6"/>
+        </w:rPr>
+        <w:commentReference w:id="10"/>
       </w:r>
       <w:proofErr w:type="spellStart"/>
       <w:r>
@@ -1348,7 +1489,7 @@
     </w:p>
     <w:p>
       <w:pPr>
-        <w:pStyle w:val="ListParagraph"/>
+        <w:pStyle w:val="a3"/>
         <w:numPr>
           <w:ilvl w:val="0"/>
           <w:numId w:val="2"/>
@@ -1366,7 +1507,7 @@
     </w:p>
     <w:p>
       <w:pPr>
-        <w:pStyle w:val="Heading3"/>
+        <w:pStyle w:val="3"/>
         <w:numPr>
           <w:ilvl w:val="2"/>
           <w:numId w:val="1"/>
@@ -1379,6 +1520,7 @@
         <w:rPr>
           <w:lang w:val="en-US"/>
         </w:rPr>
+        <w:lastRenderedPageBreak/>
         <w:t>Start ICO</w:t>
       </w:r>
     </w:p>
@@ -1398,7 +1540,7 @@
         <w:rPr>
           <w:lang w:val="en-US"/>
         </w:rPr>
-        <w:t>Super</w:t>
+        <w:t>Owner</w:t>
       </w:r>
     </w:p>
     <w:p>
@@ -1416,7 +1558,7 @@
     </w:p>
     <w:p>
       <w:pPr>
-        <w:pStyle w:val="ListParagraph"/>
+        <w:pStyle w:val="a3"/>
         <w:numPr>
           <w:ilvl w:val="0"/>
           <w:numId w:val="2"/>
@@ -1425,7 +1567,7 @@
           <w:lang w:val="en-US"/>
         </w:rPr>
       </w:pPr>
-      <w:commentRangeStart w:id="13"/>
+      <w:commentRangeStart w:id="11"/>
       <w:r>
         <w:rPr>
           <w:lang w:val="en-US"/>
@@ -1441,7 +1583,7 @@
     </w:p>
     <w:p>
       <w:pPr>
-        <w:pStyle w:val="ListParagraph"/>
+        <w:pStyle w:val="a3"/>
         <w:numPr>
           <w:ilvl w:val="0"/>
           <w:numId w:val="2"/>
@@ -1459,7 +1601,7 @@
     </w:p>
     <w:p>
       <w:pPr>
-        <w:pStyle w:val="ListParagraph"/>
+        <w:pStyle w:val="a3"/>
         <w:numPr>
           <w:ilvl w:val="0"/>
           <w:numId w:val="2"/>
@@ -1477,7 +1619,7 @@
     </w:p>
     <w:p>
       <w:pPr>
-        <w:pStyle w:val="ListParagraph"/>
+        <w:pStyle w:val="a3"/>
         <w:numPr>
           <w:ilvl w:val="0"/>
           <w:numId w:val="2"/>
@@ -1495,7 +1637,7 @@
     </w:p>
     <w:p>
       <w:pPr>
-        <w:pStyle w:val="ListParagraph"/>
+        <w:pStyle w:val="a3"/>
         <w:numPr>
           <w:ilvl w:val="0"/>
           <w:numId w:val="2"/>
@@ -1513,7 +1655,7 @@
     </w:p>
     <w:p>
       <w:pPr>
-        <w:pStyle w:val="ListParagraph"/>
+        <w:pStyle w:val="a3"/>
         <w:numPr>
           <w:ilvl w:val="0"/>
           <w:numId w:val="2"/>
@@ -1531,7 +1673,7 @@
     </w:p>
     <w:p>
       <w:pPr>
-        <w:pStyle w:val="ListParagraph"/>
+        <w:pStyle w:val="a3"/>
         <w:numPr>
           <w:ilvl w:val="0"/>
           <w:numId w:val="2"/>
@@ -1557,7 +1699,7 @@
     </w:p>
     <w:p>
       <w:pPr>
-        <w:pStyle w:val="ListParagraph"/>
+        <w:pStyle w:val="a3"/>
         <w:numPr>
           <w:ilvl w:val="0"/>
           <w:numId w:val="2"/>
@@ -1575,7 +1717,7 @@
     </w:p>
     <w:p>
       <w:pPr>
-        <w:pStyle w:val="ListParagraph"/>
+        <w:pStyle w:val="a3"/>
         <w:numPr>
           <w:ilvl w:val="0"/>
           <w:numId w:val="2"/>
@@ -1599,18 +1741,18 @@
         <w:t xml:space="preserve"> shows the result of starting</w:t>
       </w:r>
     </w:p>
-    <w:commentRangeEnd w:id="13"/>
-    <w:p>
-      <w:pPr>
-        <w:rPr>
-          <w:lang w:val="en-US"/>
-        </w:rPr>
-      </w:pPr>
-      <w:r>
-        <w:rPr>
-          <w:rStyle w:val="CommentReference"/>
-        </w:rPr>
-        <w:commentReference w:id="13"/>
+    <w:commentRangeEnd w:id="11"/>
+    <w:p>
+      <w:pPr>
+        <w:rPr>
+          <w:lang w:val="en-US"/>
+        </w:rPr>
+      </w:pPr>
+      <w:r>
+        <w:rPr>
+          <w:rStyle w:val="a6"/>
+        </w:rPr>
+        <w:commentReference w:id="11"/>
       </w:r>
     </w:p>
     <w:p>
@@ -1645,18 +1787,18 @@
 </file>
 
 <file path=word/comments.xml><?xml version="1.0" encoding="utf-8"?>
-<w:comments xmlns:wpc="http://schemas.microsoft.com/office/word/2010/wordprocessingCanvas" xmlns:mo="http://schemas.microsoft.com/office/mac/office/2008/main" xmlns:mc="http://schemas.openxmlformats.org/markup-compatibility/2006" xmlns:mv="urn:schemas-microsoft-com:mac:vml" xmlns:o="urn:schemas-microsoft-com:office:office" xmlns:r="http://schemas.openxmlformats.org/officeDocument/2006/relationships" xmlns:m="http://schemas.openxmlformats.org/officeDocument/2006/math" xmlns:v="urn:schemas-microsoft-com:vml" xmlns:wp14="http://schemas.microsoft.com/office/word/2010/wordprocessingDrawing" xmlns:wp="http://schemas.openxmlformats.org/drawingml/2006/wordprocessingDrawing" xmlns:w10="urn:schemas-microsoft-com:office:word" xmlns:w="http://schemas.openxmlformats.org/wordprocessingml/2006/main" xmlns:w14="http://schemas.microsoft.com/office/word/2010/wordml" xmlns:w15="http://schemas.microsoft.com/office/word/2012/wordml" xmlns:wpg="http://schemas.microsoft.com/office/word/2010/wordprocessingGroup" xmlns:wpi="http://schemas.microsoft.com/office/word/2010/wordprocessingInk" xmlns:wne="http://schemas.microsoft.com/office/word/2006/wordml" xmlns:wps="http://schemas.microsoft.com/office/word/2010/wordprocessingShape" mc:Ignorable="w14 w15 wp14">
-  <w:comment w:id="0" w:author="Артем Горев" w:date="2018-01-16T21:58:00Z" w:initials="АГ">
-    <w:p>
-      <w:pPr>
-        <w:pStyle w:val="CommentText"/>
-        <w:rPr>
-          <w:lang w:val="en-US"/>
-        </w:rPr>
-      </w:pPr>
-      <w:r>
-        <w:rPr>
-          <w:rStyle w:val="CommentReference"/>
+<w:comments xmlns:wpc="http://schemas.microsoft.com/office/word/2010/wordprocessingCanvas" xmlns:mc="http://schemas.openxmlformats.org/markup-compatibility/2006" xmlns:o="urn:schemas-microsoft-com:office:office" xmlns:r="http://schemas.openxmlformats.org/officeDocument/2006/relationships" xmlns:m="http://schemas.openxmlformats.org/officeDocument/2006/math" xmlns:v="urn:schemas-microsoft-com:vml" xmlns:wp14="http://schemas.microsoft.com/office/word/2010/wordprocessingDrawing" xmlns:wp="http://schemas.openxmlformats.org/drawingml/2006/wordprocessingDrawing" xmlns:w10="urn:schemas-microsoft-com:office:word" xmlns:w="http://schemas.openxmlformats.org/wordprocessingml/2006/main" xmlns:w14="http://schemas.microsoft.com/office/word/2010/wordml" xmlns:wpg="http://schemas.microsoft.com/office/word/2010/wordprocessingGroup" xmlns:wpi="http://schemas.microsoft.com/office/word/2010/wordprocessingInk" xmlns:wne="http://schemas.microsoft.com/office/word/2006/wordml" xmlns:wps="http://schemas.microsoft.com/office/word/2010/wordprocessingShape" mc:Ignorable="w14 wp14">
+  <w:comment w:id="0" w:author="Артем Горев" w:date="2018-01-16T22:00:00Z" w:initials="АГ">
+    <w:p>
+      <w:pPr>
+        <w:pStyle w:val="a7"/>
+        <w:rPr>
+          <w:lang w:val="en-US"/>
+        </w:rPr>
+      </w:pPr>
+      <w:r>
+        <w:rPr>
+          <w:rStyle w:val="a6"/>
         </w:rPr>
         <w:annotationRef/>
       </w:r>
@@ -1664,101 +1806,183 @@
         <w:rPr>
           <w:lang w:val="en-US"/>
         </w:rPr>
-        <w:t xml:space="preserve">Obviously in </w:t>
+        <w:t>User has only Private Key</w:t>
+      </w:r>
+    </w:p>
+  </w:comment>
+  <w:comment w:id="2" w:author="Артем Горев" w:date="2018-01-16T22:14:00Z" w:initials="АГ">
+    <w:p>
+      <w:pPr>
+        <w:pStyle w:val="a7"/>
+        <w:rPr>
+          <w:lang w:val="en-GB"/>
+        </w:rPr>
+      </w:pPr>
+      <w:r>
+        <w:rPr>
+          <w:rStyle w:val="a6"/>
+        </w:rPr>
+        <w:annotationRef/>
+      </w:r>
+      <w:r>
+        <w:rPr>
+          <w:lang w:val="en-GB"/>
+        </w:rPr>
+        <w:t xml:space="preserve">He can buy tokens, but WHY he </w:t>
+      </w:r>
+      <w:r>
+        <w:rPr>
+          <w:lang w:val="en-GB"/>
+        </w:rPr>
+        <w:t xml:space="preserve">will </w:t>
+      </w:r>
+      <w:r>
+        <w:rPr>
+          <w:lang w:val="en-GB"/>
+        </w:rPr>
+        <w:t>do</w:t>
+      </w:r>
+      <w:r>
+        <w:rPr>
+          <w:lang w:val="en-GB"/>
+        </w:rPr>
+        <w:t xml:space="preserve"> </w:t>
+      </w:r>
+      <w:r>
+        <w:rPr>
+          <w:lang w:val="en-GB"/>
+        </w:rPr>
+        <w:t xml:space="preserve">it?  </w:t>
+      </w:r>
+    </w:p>
+  </w:comment>
+  <w:comment w:id="3" w:author="Артем Горев" w:date="2018-01-16T22:07:00Z" w:initials="АГ">
+    <w:p>
+      <w:pPr>
+        <w:pStyle w:val="a7"/>
+        <w:rPr>
+          <w:lang w:val="en-US"/>
+        </w:rPr>
+      </w:pPr>
+      <w:r>
+        <w:rPr>
+          <w:rStyle w:val="a6"/>
+        </w:rPr>
+        <w:annotationRef/>
+      </w:r>
+      <w:r>
+        <w:rPr>
+          <w:lang w:val="en-US"/>
+        </w:rPr>
+        <w:t xml:space="preserve">Obviously there are no Login/Signup only process KYC when user was approved, his address will be added to white list of smart contract. </w:t>
+      </w:r>
+    </w:p>
+  </w:comment>
+  <w:comment w:id="4" w:author="Артем Горев" w:date="2018-01-16T22:08:00Z" w:initials="АГ">
+    <w:p>
+      <w:pPr>
+        <w:pStyle w:val="a7"/>
+        <w:rPr>
+          <w:lang w:val="en-GB"/>
+        </w:rPr>
+      </w:pPr>
+      <w:r>
+        <w:rPr>
+          <w:rStyle w:val="a6"/>
+        </w:rPr>
+        <w:annotationRef/>
+      </w:r>
+      <w:r>
+        <w:rPr>
+          <w:rStyle w:val="a6"/>
+          <w:lang w:val="en-GB"/>
+        </w:rPr>
+        <w:t>User don't need to choose, I think he will got all statistics, implementation depends of consumers of statistics service.</w:t>
+      </w:r>
+    </w:p>
+  </w:comment>
+  <w:comment w:id="5" w:author="Артем Горев" w:date="2018-01-16T22:09:00Z" w:initials="АГ">
+    <w:p>
+      <w:pPr>
+        <w:pStyle w:val="a7"/>
+        <w:rPr>
+          <w:lang w:val="en-US"/>
+        </w:rPr>
+      </w:pPr>
+      <w:r>
+        <w:rPr>
+          <w:rStyle w:val="a6"/>
+        </w:rPr>
+        <w:annotationRef/>
       </w:r>
       <w:proofErr w:type="spellStart"/>
       <w:r>
         <w:rPr>
-          <w:lang w:val="en-US"/>
-        </w:rPr>
-        <w:t>blockchain</w:t>
+          <w:lang w:val="en-GB"/>
+        </w:rPr>
+        <w:t>Statis</w:t>
       </w:r>
       <w:proofErr w:type="spellEnd"/>
       <w:r>
         <w:rPr>
           <w:lang w:val="en-US"/>
         </w:rPr>
-        <w:t>, there are no Unauthorized user (</w:t>
-      </w:r>
-      <w:proofErr w:type="gramStart"/>
-      <w:r>
-        <w:rPr>
-          <w:lang w:val="en-US"/>
-        </w:rPr>
-        <w:t>cause</w:t>
-      </w:r>
-      <w:proofErr w:type="gramEnd"/>
-      <w:r>
-        <w:rPr>
-          <w:lang w:val="en-US"/>
-        </w:rPr>
-        <w:t xml:space="preserve"> private key generated by User)</w:t>
+        <w:t>tics service will return current token rate</w:t>
       </w:r>
     </w:p>
   </w:comment>
-  <w:comment w:id="1" w:author="Артем Горев" w:date="2018-01-16T21:59:00Z" w:initials="АГ">
-    <w:p>
-      <w:pPr>
-        <w:pStyle w:val="CommentText"/>
-      </w:pPr>
-      <w:r>
-        <w:rPr>
-          <w:rStyle w:val="CommentReference"/>
+  <w:comment w:id="6" w:author="Артем Горев" w:date="2018-01-16T22:10:00Z" w:initials="АГ">
+    <w:p>
+      <w:pPr>
+        <w:pStyle w:val="a7"/>
+        <w:rPr>
+          <w:lang w:val="en-GB"/>
+        </w:rPr>
+      </w:pPr>
+      <w:r>
+        <w:rPr>
+          <w:rStyle w:val="a6"/>
         </w:rPr>
         <w:annotationRef/>
       </w:r>
-      <w:proofErr w:type="spellStart"/>
-      <w:r>
-        <w:t>Customer</w:t>
-      </w:r>
-      <w:proofErr w:type="spellEnd"/>
-      <w:r>
-        <w:t xml:space="preserve"> -&gt; </w:t>
-      </w:r>
-      <w:proofErr w:type="spellStart"/>
-      <w:r>
-        <w:t>Investor</w:t>
-      </w:r>
-      <w:proofErr w:type="spellEnd"/>
+      <w:r>
+        <w:rPr>
+          <w:lang w:val="en-GB"/>
+        </w:rPr>
+        <w:t>Statistics service will respond for this.</w:t>
+      </w:r>
     </w:p>
   </w:comment>
-  <w:comment w:id="2" w:author="Артем Горев" w:date="2018-01-16T22:00:00Z" w:initials="АГ">
-    <w:p>
-      <w:pPr>
-        <w:pStyle w:val="CommentText"/>
-      </w:pPr>
-      <w:r>
-        <w:rPr>
-          <w:rStyle w:val="CommentReference"/>
+  <w:comment w:id="7" w:author="Артем Горев" w:date="2018-01-16T22:10:00Z" w:initials="АГ">
+    <w:p>
+      <w:pPr>
+        <w:pStyle w:val="a7"/>
+        <w:rPr>
+          <w:lang w:val="en-US"/>
+        </w:rPr>
+      </w:pPr>
+      <w:r>
+        <w:rPr>
+          <w:rStyle w:val="a6"/>
         </w:rPr>
         <w:annotationRef/>
       </w:r>
-      <w:proofErr w:type="spellStart"/>
-      <w:r>
-        <w:t>Super</w:t>
-      </w:r>
-      <w:proofErr w:type="spellEnd"/>
-      <w:r>
-        <w:t xml:space="preserve"> -&gt; </w:t>
-      </w:r>
-      <w:proofErr w:type="spellStart"/>
-      <w:r>
-        <w:t>Owner</w:t>
-      </w:r>
-      <w:proofErr w:type="spellEnd"/>
+      <w:r>
+        <w:rPr>
+          <w:lang w:val="en-US"/>
+        </w:rPr>
+        <w:t>Statistics service</w:t>
+      </w:r>
     </w:p>
   </w:comment>
-  <w:comment w:id="3" w:author="Артем Горев" w:date="2018-01-16T22:00:00Z" w:initials="АГ">
-    <w:p>
-      <w:pPr>
-        <w:pStyle w:val="CommentText"/>
-        <w:rPr>
-          <w:lang w:val="en-US"/>
-        </w:rPr>
-      </w:pPr>
-      <w:r>
-        <w:rPr>
-          <w:rStyle w:val="CommentReference"/>
+  <w:comment w:id="9" w:author="Штых" w:date="2018-01-17T19:53:00Z" w:initials="А.Д.">
+    <w:p>
+      <w:pPr>
+        <w:pStyle w:val="a7"/>
+      </w:pPr>
+      <w:r>
+        <w:rPr>
+          <w:rStyle w:val="a6"/>
         </w:rPr>
         <w:annotationRef/>
       </w:r>
@@ -1766,21 +1990,21 @@
         <w:rPr>
           <w:lang w:val="en-US"/>
         </w:rPr>
-        <w:t>User has only Private Key</w:t>
+        <w:t>I think</w:t>
       </w:r>
     </w:p>
   </w:comment>
-  <w:comment w:id="4" w:author="Артем Горев" w:date="2018-01-16T22:14:00Z" w:initials="АГ">
-    <w:p>
-      <w:pPr>
-        <w:pStyle w:val="CommentText"/>
+  <w:comment w:id="8" w:author="Артем Горев" w:date="2018-01-16T22:11:00Z" w:initials="АГ">
+    <w:p>
+      <w:pPr>
+        <w:pStyle w:val="a7"/>
         <w:rPr>
           <w:lang w:val="en-GB"/>
         </w:rPr>
       </w:pPr>
       <w:r>
         <w:rPr>
-          <w:rStyle w:val="CommentReference"/>
+          <w:rStyle w:val="a6"/>
         </w:rPr>
         <w:annotationRef/>
       </w:r>
@@ -1788,295 +2012,116 @@
         <w:rPr>
           <w:lang w:val="en-GB"/>
         </w:rPr>
-        <w:t xml:space="preserve">He can buy tokens, but WHY he </w:t>
+        <w:t>User can directly interact with smart contract to get his token</w:t>
       </w:r>
       <w:r>
         <w:rPr>
           <w:lang w:val="en-GB"/>
         </w:rPr>
-        <w:t xml:space="preserve">will </w:t>
+        <w:t>’</w:t>
       </w:r>
       <w:r>
         <w:rPr>
           <w:lang w:val="en-GB"/>
         </w:rPr>
-        <w:t>do</w:t>
-      </w:r>
-      <w:r>
+        <w:t>s amount</w:t>
+      </w:r>
+    </w:p>
+  </w:comment>
+  <w:comment w:id="10" w:author="Артем Горев" w:date="2018-01-16T22:11:00Z" w:initials="АГ">
+    <w:p>
+      <w:pPr>
+        <w:pStyle w:val="a7"/>
         <w:rPr>
           <w:lang w:val="en-GB"/>
         </w:rPr>
+      </w:pPr>
+      <w:r>
+        <w:rPr>
+          <w:rStyle w:val="a6"/>
+        </w:rPr>
+        <w:annotationRef/>
+      </w:r>
+      <w:r>
+        <w:rPr>
+          <w:lang w:val="en-GB"/>
+        </w:rPr>
+        <w:t>User can directly interact with smart contract and buy tokens</w:t>
+      </w:r>
+    </w:p>
+    <w:p>
+      <w:pPr>
+        <w:pStyle w:val="a7"/>
+        <w:rPr>
+          <w:lang w:val="en-GB"/>
+        </w:rPr>
+      </w:pPr>
+    </w:p>
+    <w:p>
+      <w:pPr>
+        <w:pStyle w:val="a7"/>
+        <w:rPr>
+          <w:lang w:val="en-GB"/>
+        </w:rPr>
+      </w:pPr>
+      <w:r>
+        <w:rPr>
+          <w:lang w:val="en-GB"/>
+        </w:rPr>
+        <w:t xml:space="preserve">User can use web site and send direct transaction to smart contract. </w:t>
+      </w:r>
+    </w:p>
+  </w:comment>
+  <w:comment w:id="11" w:author="Артем Горев" w:date="2018-01-16T22:13:00Z" w:initials="АГ">
+    <w:p>
+      <w:pPr>
+        <w:pStyle w:val="a7"/>
+        <w:rPr>
+          <w:lang w:val="en-GB"/>
+        </w:rPr>
+      </w:pPr>
+      <w:r>
+        <w:rPr>
+          <w:rStyle w:val="a6"/>
+        </w:rPr>
+        <w:annotationRef/>
+      </w:r>
+      <w:r>
+        <w:rPr>
+          <w:lang w:val="en-GB"/>
+        </w:rPr>
+        <w:t>Owner get his favourite blockchain wallet</w:t>
+      </w:r>
+    </w:p>
+    <w:p>
+      <w:pPr>
+        <w:pStyle w:val="a7"/>
+        <w:rPr>
+          <w:lang w:val="en-GB"/>
+        </w:rPr>
+      </w:pPr>
+      <w:r>
+        <w:rPr>
+          <w:lang w:val="en-GB"/>
+        </w:rPr>
+        <w:t>Deploy smart contract</w:t>
+      </w:r>
+      <w:r>
+        <w:rPr>
+          <w:lang w:val="en-GB"/>
+        </w:rPr>
         <w:t xml:space="preserve"> </w:t>
       </w:r>
-      <w:bookmarkStart w:id="5" w:name="_GoBack"/>
-      <w:bookmarkEnd w:id="5"/>
       <w:r>
         <w:rPr>
           <w:lang w:val="en-GB"/>
         </w:rPr>
-        <w:t xml:space="preserve">it?  </w:t>
-      </w:r>
-    </w:p>
-  </w:comment>
-  <w:comment w:id="6" w:author="Артем Горев" w:date="2018-01-16T22:07:00Z" w:initials="АГ">
-    <w:p>
-      <w:pPr>
-        <w:pStyle w:val="CommentText"/>
-        <w:rPr>
-          <w:lang w:val="en-US"/>
-        </w:rPr>
-      </w:pPr>
-      <w:r>
-        <w:rPr>
-          <w:rStyle w:val="CommentReference"/>
-        </w:rPr>
-        <w:annotationRef/>
-      </w:r>
-      <w:proofErr w:type="gramStart"/>
-      <w:r>
-        <w:rPr>
-          <w:lang w:val="en-US"/>
-        </w:rPr>
-        <w:t>Obviously</w:t>
-      </w:r>
-      <w:proofErr w:type="gramEnd"/>
-      <w:r>
-        <w:rPr>
-          <w:lang w:val="en-US"/>
-        </w:rPr>
-        <w:t xml:space="preserve"> there are no Login/Signup only process KYC when user was approved, his address will be added to white list of smart contract. </w:t>
-      </w:r>
-    </w:p>
-  </w:comment>
-  <w:comment w:id="7" w:author="Артем Горев" w:date="2018-01-16T22:08:00Z" w:initials="АГ">
-    <w:p>
-      <w:pPr>
-        <w:pStyle w:val="CommentText"/>
-        <w:rPr>
-          <w:lang w:val="en-GB"/>
-        </w:rPr>
-      </w:pPr>
-      <w:r>
-        <w:rPr>
-          <w:rStyle w:val="CommentReference"/>
-        </w:rPr>
-        <w:annotationRef/>
-      </w:r>
-      <w:r>
-        <w:rPr>
-          <w:rStyle w:val="CommentReference"/>
-          <w:lang w:val="en-GB"/>
-        </w:rPr>
-        <w:t>User don't need to choose, I think he will got all statistics, implementation depends of consumers of statistics service.</w:t>
-      </w:r>
-    </w:p>
-  </w:comment>
-  <w:comment w:id="8" w:author="Артем Горев" w:date="2018-01-16T22:09:00Z" w:initials="АГ">
-    <w:p>
-      <w:pPr>
-        <w:pStyle w:val="CommentText"/>
-        <w:rPr>
-          <w:lang w:val="en-US"/>
-        </w:rPr>
-      </w:pPr>
-      <w:r>
-        <w:rPr>
-          <w:rStyle w:val="CommentReference"/>
-        </w:rPr>
-        <w:annotationRef/>
-      </w:r>
-      <w:proofErr w:type="spellStart"/>
-      <w:r>
-        <w:rPr>
-          <w:lang w:val="en-GB"/>
-        </w:rPr>
-        <w:t>Statis</w:t>
-      </w:r>
-      <w:proofErr w:type="spellEnd"/>
-      <w:r>
-        <w:rPr>
-          <w:lang w:val="en-US"/>
-        </w:rPr>
-        <w:t>tics service will return current token rate</w:t>
-      </w:r>
-    </w:p>
-  </w:comment>
-  <w:comment w:id="9" w:author="Артем Горев" w:date="2018-01-16T22:10:00Z" w:initials="АГ">
-    <w:p>
-      <w:pPr>
-        <w:pStyle w:val="CommentText"/>
-        <w:rPr>
-          <w:lang w:val="en-GB"/>
-        </w:rPr>
-      </w:pPr>
-      <w:r>
-        <w:rPr>
-          <w:rStyle w:val="CommentReference"/>
-        </w:rPr>
-        <w:annotationRef/>
-      </w:r>
-      <w:r>
-        <w:rPr>
-          <w:lang w:val="en-GB"/>
-        </w:rPr>
-        <w:t>Statistics service will respond for this.</w:t>
-      </w:r>
-    </w:p>
-  </w:comment>
-  <w:comment w:id="10" w:author="Артем Горев" w:date="2018-01-16T22:10:00Z" w:initials="АГ">
-    <w:p>
-      <w:pPr>
-        <w:pStyle w:val="CommentText"/>
-      </w:pPr>
-      <w:r>
-        <w:rPr>
-          <w:rStyle w:val="CommentReference"/>
-        </w:rPr>
-        <w:annotationRef/>
-      </w:r>
-      <w:proofErr w:type="spellStart"/>
-      <w:r>
-        <w:t>Statistics</w:t>
-      </w:r>
-      <w:proofErr w:type="spellEnd"/>
-      <w:r>
-        <w:t xml:space="preserve"> </w:t>
-      </w:r>
-      <w:proofErr w:type="spellStart"/>
-      <w:r>
-        <w:t>service</w:t>
-      </w:r>
-      <w:proofErr w:type="spellEnd"/>
-    </w:p>
-  </w:comment>
-  <w:comment w:id="11" w:author="Артем Горев" w:date="2018-01-16T22:11:00Z" w:initials="АГ">
-    <w:p>
-      <w:pPr>
-        <w:pStyle w:val="CommentText"/>
-        <w:rPr>
-          <w:lang w:val="en-GB"/>
-        </w:rPr>
-      </w:pPr>
-      <w:r>
-        <w:rPr>
-          <w:rStyle w:val="CommentReference"/>
-        </w:rPr>
-        <w:annotationRef/>
-      </w:r>
-      <w:r>
-        <w:rPr>
-          <w:lang w:val="en-GB"/>
-        </w:rPr>
-        <w:t>User can directly interact with smart contract to get his token</w:t>
-      </w:r>
-      <w:r>
-        <w:rPr>
-          <w:lang w:val="en-GB"/>
-        </w:rPr>
-        <w:t>’</w:t>
-      </w:r>
-      <w:r>
-        <w:rPr>
-          <w:lang w:val="en-GB"/>
-        </w:rPr>
-        <w:t>s amount</w:t>
-      </w:r>
-    </w:p>
-  </w:comment>
-  <w:comment w:id="12" w:author="Артем Горев" w:date="2018-01-16T22:11:00Z" w:initials="АГ">
-    <w:p>
-      <w:pPr>
-        <w:pStyle w:val="CommentText"/>
-        <w:rPr>
-          <w:lang w:val="en-GB"/>
-        </w:rPr>
-      </w:pPr>
-      <w:r>
-        <w:rPr>
-          <w:rStyle w:val="CommentReference"/>
-        </w:rPr>
-        <w:annotationRef/>
-      </w:r>
-      <w:r>
-        <w:rPr>
-          <w:lang w:val="en-GB"/>
-        </w:rPr>
-        <w:t>User can directly interact with smart contract and buy tokens</w:t>
-      </w:r>
-    </w:p>
-    <w:p>
-      <w:pPr>
-        <w:pStyle w:val="CommentText"/>
-        <w:rPr>
-          <w:lang w:val="en-GB"/>
-        </w:rPr>
-      </w:pPr>
-    </w:p>
-    <w:p>
-      <w:pPr>
-        <w:pStyle w:val="CommentText"/>
-        <w:rPr>
-          <w:lang w:val="en-GB"/>
-        </w:rPr>
-      </w:pPr>
-      <w:r>
-        <w:rPr>
-          <w:lang w:val="en-GB"/>
-        </w:rPr>
-        <w:t xml:space="preserve">User can use web site and send direct transaction to smart contract. </w:t>
-      </w:r>
-    </w:p>
-  </w:comment>
-  <w:comment w:id="13" w:author="Артем Горев" w:date="2018-01-16T22:13:00Z" w:initials="АГ">
-    <w:p>
-      <w:pPr>
-        <w:pStyle w:val="CommentText"/>
-        <w:rPr>
-          <w:lang w:val="en-GB"/>
-        </w:rPr>
-      </w:pPr>
-      <w:r>
-        <w:rPr>
-          <w:rStyle w:val="CommentReference"/>
-        </w:rPr>
-        <w:annotationRef/>
-      </w:r>
-      <w:r>
-        <w:rPr>
-          <w:lang w:val="en-GB"/>
-        </w:rPr>
-        <w:t>Owner get his favourite blockchain wallet</w:t>
-      </w:r>
-    </w:p>
-    <w:p>
-      <w:pPr>
-        <w:pStyle w:val="CommentText"/>
-        <w:rPr>
-          <w:lang w:val="en-GB"/>
-        </w:rPr>
-      </w:pPr>
-      <w:r>
-        <w:rPr>
-          <w:lang w:val="en-GB"/>
-        </w:rPr>
-        <w:t>Deploy smart contract</w:t>
-      </w:r>
-      <w:r>
-        <w:rPr>
-          <w:lang w:val="en-GB"/>
-        </w:rPr>
-        <w:t xml:space="preserve"> </w:t>
-      </w:r>
-      <w:r>
-        <w:rPr>
-          <w:lang w:val="en-GB"/>
-        </w:rPr>
         <w:t>and set initial parameters</w:t>
       </w:r>
     </w:p>
     <w:p>
       <w:pPr>
-        <w:pStyle w:val="CommentText"/>
+        <w:pStyle w:val="a7"/>
         <w:numPr>
           <w:ilvl w:val="0"/>
           <w:numId w:val="5"/>
@@ -2094,7 +2139,7 @@
     </w:p>
     <w:p>
       <w:pPr>
-        <w:pStyle w:val="CommentText"/>
+        <w:pStyle w:val="a7"/>
         <w:numPr>
           <w:ilvl w:val="0"/>
           <w:numId w:val="5"/>
@@ -2112,7 +2157,7 @@
     </w:p>
     <w:p>
       <w:pPr>
-        <w:pStyle w:val="CommentText"/>
+        <w:pStyle w:val="a7"/>
         <w:numPr>
           <w:ilvl w:val="0"/>
           <w:numId w:val="5"/>
@@ -2165,7 +2210,7 @@
 </file>
 
 <file path=word/numbering.xml><?xml version="1.0" encoding="utf-8"?>
-<w:numbering xmlns:wpc="http://schemas.microsoft.com/office/word/2010/wordprocessingCanvas" xmlns:mo="http://schemas.microsoft.com/office/mac/office/2008/main" xmlns:mc="http://schemas.openxmlformats.org/markup-compatibility/2006" xmlns:mv="urn:schemas-microsoft-com:mac:vml" xmlns:o="urn:schemas-microsoft-com:office:office" xmlns:r="http://schemas.openxmlformats.org/officeDocument/2006/relationships" xmlns:m="http://schemas.openxmlformats.org/officeDocument/2006/math" xmlns:v="urn:schemas-microsoft-com:vml" xmlns:wp14="http://schemas.microsoft.com/office/word/2010/wordprocessingDrawing" xmlns:wp="http://schemas.openxmlformats.org/drawingml/2006/wordprocessingDrawing" xmlns:w10="urn:schemas-microsoft-com:office:word" xmlns:w="http://schemas.openxmlformats.org/wordprocessingml/2006/main" xmlns:w14="http://schemas.microsoft.com/office/word/2010/wordml" xmlns:w15="http://schemas.microsoft.com/office/word/2012/wordml" xmlns:wpg="http://schemas.microsoft.com/office/word/2010/wordprocessingGroup" xmlns:wpi="http://schemas.microsoft.com/office/word/2010/wordprocessingInk" xmlns:wne="http://schemas.microsoft.com/office/word/2006/wordml" xmlns:wps="http://schemas.microsoft.com/office/word/2010/wordprocessingShape" mc:Ignorable="w14 w15 wp14">
+<w:numbering xmlns:wpc="http://schemas.microsoft.com/office/word/2010/wordprocessingCanvas" xmlns:mc="http://schemas.openxmlformats.org/markup-compatibility/2006" xmlns:o="urn:schemas-microsoft-com:office:office" xmlns:r="http://schemas.openxmlformats.org/officeDocument/2006/relationships" xmlns:m="http://schemas.openxmlformats.org/officeDocument/2006/math" xmlns:v="urn:schemas-microsoft-com:vml" xmlns:wp14="http://schemas.microsoft.com/office/word/2010/wordprocessingDrawing" xmlns:wp="http://schemas.openxmlformats.org/drawingml/2006/wordprocessingDrawing" xmlns:w10="urn:schemas-microsoft-com:office:word" xmlns:w="http://schemas.openxmlformats.org/wordprocessingml/2006/main" xmlns:w14="http://schemas.microsoft.com/office/word/2010/wordml" xmlns:wpg="http://schemas.microsoft.com/office/word/2010/wordprocessingGroup" xmlns:wpi="http://schemas.microsoft.com/office/word/2010/wordprocessingInk" xmlns:wne="http://schemas.microsoft.com/office/word/2006/wordml" xmlns:wps="http://schemas.microsoft.com/office/word/2010/wordprocessingShape" mc:Ignorable="w14 wp14">
   <w:abstractNum w:abstractNumId="0">
     <w:nsid w:val="20076A69"/>
     <w:multiLevelType w:val="multilevel"/>
@@ -2782,7 +2827,7 @@
 </file>
 
 <file path=word/styles.xml><?xml version="1.0" encoding="utf-8"?>
-<w:styles xmlns:mc="http://schemas.openxmlformats.org/markup-compatibility/2006" xmlns:r="http://schemas.openxmlformats.org/officeDocument/2006/relationships" xmlns:w="http://schemas.openxmlformats.org/wordprocessingml/2006/main" xmlns:w14="http://schemas.microsoft.com/office/word/2010/wordml" xmlns:w15="http://schemas.microsoft.com/office/word/2012/wordml" mc:Ignorable="w14 w15">
+<w:styles xmlns:mc="http://schemas.openxmlformats.org/markup-compatibility/2006" xmlns:r="http://schemas.openxmlformats.org/officeDocument/2006/relationships" xmlns:w="http://schemas.openxmlformats.org/wordprocessingml/2006/main" xmlns:w14="http://schemas.microsoft.com/office/word/2010/wordml" mc:Ignorable="w14">
   <w:docDefaults>
     <w:rPrDefault>
       <w:rPr>
@@ -2798,390 +2843,154 @@
       </w:pPr>
     </w:pPrDefault>
   </w:docDefaults>
-  <w:latentStyles w:defLockedState="0" w:defUIPriority="99" w:defSemiHidden="0" w:defUnhideWhenUsed="0" w:defQFormat="0" w:count="382">
-    <w:lsdException w:name="Normal" w:uiPriority="0" w:qFormat="1"/>
-    <w:lsdException w:name="heading 1" w:uiPriority="9" w:qFormat="1"/>
-    <w:lsdException w:name="heading 2" w:semiHidden="1" w:uiPriority="9" w:unhideWhenUsed="1" w:qFormat="1"/>
-    <w:lsdException w:name="heading 3" w:semiHidden="1" w:uiPriority="9" w:unhideWhenUsed="1" w:qFormat="1"/>
-    <w:lsdException w:name="heading 4" w:semiHidden="1" w:uiPriority="9" w:unhideWhenUsed="1" w:qFormat="1"/>
-    <w:lsdException w:name="heading 5" w:semiHidden="1" w:uiPriority="9" w:unhideWhenUsed="1" w:qFormat="1"/>
-    <w:lsdException w:name="heading 6" w:semiHidden="1" w:uiPriority="9" w:unhideWhenUsed="1" w:qFormat="1"/>
-    <w:lsdException w:name="heading 7" w:semiHidden="1" w:uiPriority="9" w:unhideWhenUsed="1" w:qFormat="1"/>
-    <w:lsdException w:name="heading 8" w:semiHidden="1" w:uiPriority="9" w:unhideWhenUsed="1" w:qFormat="1"/>
-    <w:lsdException w:name="heading 9" w:semiHidden="1" w:uiPriority="9" w:unhideWhenUsed="1" w:qFormat="1"/>
-    <w:lsdException w:name="index 1" w:semiHidden="1" w:unhideWhenUsed="1"/>
-    <w:lsdException w:name="index 2" w:semiHidden="1" w:unhideWhenUsed="1"/>
-    <w:lsdException w:name="index 3" w:semiHidden="1" w:unhideWhenUsed="1"/>
-    <w:lsdException w:name="index 4" w:semiHidden="1" w:unhideWhenUsed="1"/>
-    <w:lsdException w:name="index 5" w:semiHidden="1" w:unhideWhenUsed="1"/>
-    <w:lsdException w:name="index 6" w:semiHidden="1" w:unhideWhenUsed="1"/>
-    <w:lsdException w:name="index 7" w:semiHidden="1" w:unhideWhenUsed="1"/>
-    <w:lsdException w:name="index 8" w:semiHidden="1" w:unhideWhenUsed="1"/>
-    <w:lsdException w:name="index 9" w:semiHidden="1" w:unhideWhenUsed="1"/>
-    <w:lsdException w:name="toc 1" w:semiHidden="1" w:uiPriority="39" w:unhideWhenUsed="1"/>
-    <w:lsdException w:name="toc 2" w:semiHidden="1" w:uiPriority="39" w:unhideWhenUsed="1"/>
-    <w:lsdException w:name="toc 3" w:semiHidden="1" w:uiPriority="39" w:unhideWhenUsed="1"/>
-    <w:lsdException w:name="toc 4" w:semiHidden="1" w:uiPriority="39" w:unhideWhenUsed="1"/>
-    <w:lsdException w:name="toc 5" w:semiHidden="1" w:uiPriority="39" w:unhideWhenUsed="1"/>
-    <w:lsdException w:name="toc 6" w:semiHidden="1" w:uiPriority="39" w:unhideWhenUsed="1"/>
-    <w:lsdException w:name="toc 7" w:semiHidden="1" w:uiPriority="39" w:unhideWhenUsed="1"/>
-    <w:lsdException w:name="toc 8" w:semiHidden="1" w:uiPriority="39" w:unhideWhenUsed="1"/>
-    <w:lsdException w:name="toc 9" w:semiHidden="1" w:uiPriority="39" w:unhideWhenUsed="1"/>
-    <w:lsdException w:name="Normal Indent" w:semiHidden="1" w:unhideWhenUsed="1"/>
-    <w:lsdException w:name="footnote text" w:semiHidden="1" w:unhideWhenUsed="1"/>
-    <w:lsdException w:name="annotation text" w:semiHidden="1" w:unhideWhenUsed="1"/>
-    <w:lsdException w:name="header" w:semiHidden="1" w:unhideWhenUsed="1"/>
-    <w:lsdException w:name="footer" w:semiHidden="1" w:unhideWhenUsed="1"/>
-    <w:lsdException w:name="index heading" w:semiHidden="1" w:unhideWhenUsed="1"/>
-    <w:lsdException w:name="caption" w:semiHidden="1" w:uiPriority="35" w:unhideWhenUsed="1" w:qFormat="1"/>
-    <w:lsdException w:name="table of figures" w:semiHidden="1" w:unhideWhenUsed="1"/>
-    <w:lsdException w:name="envelope address" w:semiHidden="1" w:unhideWhenUsed="1"/>
-    <w:lsdException w:name="envelope return" w:semiHidden="1" w:unhideWhenUsed="1"/>
-    <w:lsdException w:name="footnote reference" w:semiHidden="1" w:unhideWhenUsed="1"/>
-    <w:lsdException w:name="annotation reference" w:semiHidden="1" w:unhideWhenUsed="1"/>
-    <w:lsdException w:name="line number" w:semiHidden="1" w:unhideWhenUsed="1"/>
-    <w:lsdException w:name="page number" w:semiHidden="1" w:unhideWhenUsed="1"/>
-    <w:lsdException w:name="endnote reference" w:semiHidden="1" w:unhideWhenUsed="1"/>
-    <w:lsdException w:name="endnote text" w:semiHidden="1" w:unhideWhenUsed="1"/>
-    <w:lsdException w:name="table of authorities" w:semiHidden="1" w:unhideWhenUsed="1"/>
-    <w:lsdException w:name="macro" w:semiHidden="1" w:unhideWhenUsed="1"/>
-    <w:lsdException w:name="toa heading" w:semiHidden="1" w:unhideWhenUsed="1"/>
-    <w:lsdException w:name="List" w:semiHidden="1" w:unhideWhenUsed="1"/>
-    <w:lsdException w:name="List Bullet" w:semiHidden="1" w:unhideWhenUsed="1"/>
-    <w:lsdException w:name="List Number" w:semiHidden="1" w:unhideWhenUsed="1"/>
-    <w:lsdException w:name="List 2" w:semiHidden="1" w:unhideWhenUsed="1"/>
-    <w:lsdException w:name="List 3" w:semiHidden="1" w:unhideWhenUsed="1"/>
-    <w:lsdException w:name="List 4" w:semiHidden="1" w:unhideWhenUsed="1"/>
-    <w:lsdException w:name="List 5" w:semiHidden="1" w:unhideWhenUsed="1"/>
-    <w:lsdException w:name="List Bullet 2" w:semiHidden="1" w:unhideWhenUsed="1"/>
-    <w:lsdException w:name="List Bullet 3" w:semiHidden="1" w:unhideWhenUsed="1"/>
-    <w:lsdException w:name="List Bullet 4" w:semiHidden="1" w:unhideWhenUsed="1"/>
-    <w:lsdException w:name="List Bullet 5" w:semiHidden="1" w:unhideWhenUsed="1"/>
-    <w:lsdException w:name="List Number 2" w:semiHidden="1" w:unhideWhenUsed="1"/>
-    <w:lsdException w:name="List Number 3" w:semiHidden="1" w:unhideWhenUsed="1"/>
-    <w:lsdException w:name="List Number 4" w:semiHidden="1" w:unhideWhenUsed="1"/>
-    <w:lsdException w:name="List Number 5" w:semiHidden="1" w:unhideWhenUsed="1"/>
-    <w:lsdException w:name="Title" w:uiPriority="10" w:qFormat="1"/>
-    <w:lsdException w:name="Closing" w:semiHidden="1" w:unhideWhenUsed="1"/>
-    <w:lsdException w:name="Signature" w:semiHidden="1" w:unhideWhenUsed="1"/>
-    <w:lsdException w:name="Default Paragraph Font" w:semiHidden="1" w:uiPriority="1" w:unhideWhenUsed="1"/>
-    <w:lsdException w:name="Body Text" w:semiHidden="1" w:unhideWhenUsed="1"/>
-    <w:lsdException w:name="Body Text Indent" w:semiHidden="1" w:unhideWhenUsed="1"/>
-    <w:lsdException w:name="List Continue" w:semiHidden="1" w:unhideWhenUsed="1"/>
-    <w:lsdException w:name="List Continue 2" w:semiHidden="1" w:unhideWhenUsed="1"/>
-    <w:lsdException w:name="List Continue 3" w:semiHidden="1" w:unhideWhenUsed="1"/>
-    <w:lsdException w:name="List Continue 4" w:semiHidden="1" w:unhideWhenUsed="1"/>
-    <w:lsdException w:name="List Continue 5" w:semiHidden="1" w:unhideWhenUsed="1"/>
-    <w:lsdException w:name="Message Header" w:semiHidden="1" w:unhideWhenUsed="1"/>
-    <w:lsdException w:name="Subtitle" w:uiPriority="11" w:qFormat="1"/>
-    <w:lsdException w:name="Salutation" w:semiHidden="1" w:unhideWhenUsed="1"/>
-    <w:lsdException w:name="Date" w:semiHidden="1" w:unhideWhenUsed="1"/>
-    <w:lsdException w:name="Body Text First Indent" w:semiHidden="1" w:unhideWhenUsed="1"/>
-    <w:lsdException w:name="Body Text First Indent 2" w:semiHidden="1" w:unhideWhenUsed="1"/>
-    <w:lsdException w:name="Note Heading" w:semiHidden="1" w:unhideWhenUsed="1"/>
-    <w:lsdException w:name="Body Text 2" w:semiHidden="1" w:unhideWhenUsed="1"/>
-    <w:lsdException w:name="Body Text 3" w:semiHidden="1" w:unhideWhenUsed="1"/>
-    <w:lsdException w:name="Body Text Indent 2" w:semiHidden="1" w:unhideWhenUsed="1"/>
-    <w:lsdException w:name="Body Text Indent 3" w:semiHidden="1" w:unhideWhenUsed="1"/>
-    <w:lsdException w:name="Block Text" w:semiHidden="1" w:unhideWhenUsed="1"/>
-    <w:lsdException w:name="Hyperlink" w:semiHidden="1" w:unhideWhenUsed="1"/>
-    <w:lsdException w:name="FollowedHyperlink" w:semiHidden="1" w:unhideWhenUsed="1"/>
-    <w:lsdException w:name="Strong" w:uiPriority="22" w:qFormat="1"/>
-    <w:lsdException w:name="Emphasis" w:uiPriority="20" w:qFormat="1"/>
-    <w:lsdException w:name="Document Map" w:semiHidden="1" w:unhideWhenUsed="1"/>
-    <w:lsdException w:name="Plain Text" w:semiHidden="1" w:unhideWhenUsed="1"/>
-    <w:lsdException w:name="E-mail Signature" w:semiHidden="1" w:unhideWhenUsed="1"/>
-    <w:lsdException w:name="HTML Top of Form" w:semiHidden="1" w:unhideWhenUsed="1"/>
-    <w:lsdException w:name="HTML Bottom of Form" w:semiHidden="1" w:unhideWhenUsed="1"/>
-    <w:lsdException w:name="Normal (Web)" w:semiHidden="1" w:unhideWhenUsed="1"/>
-    <w:lsdException w:name="HTML Acronym" w:semiHidden="1" w:unhideWhenUsed="1"/>
-    <w:lsdException w:name="HTML Address" w:semiHidden="1" w:unhideWhenUsed="1"/>
-    <w:lsdException w:name="HTML Cite" w:semiHidden="1" w:unhideWhenUsed="1"/>
-    <w:lsdException w:name="HTML Code" w:semiHidden="1" w:unhideWhenUsed="1"/>
-    <w:lsdException w:name="HTML Definition" w:semiHidden="1" w:unhideWhenUsed="1"/>
-    <w:lsdException w:name="HTML Keyboard" w:semiHidden="1" w:unhideWhenUsed="1"/>
-    <w:lsdException w:name="HTML Preformatted" w:semiHidden="1" w:unhideWhenUsed="1"/>
-    <w:lsdException w:name="HTML Sample" w:semiHidden="1" w:unhideWhenUsed="1"/>
-    <w:lsdException w:name="HTML Typewriter" w:semiHidden="1" w:unhideWhenUsed="1"/>
-    <w:lsdException w:name="HTML Variable" w:semiHidden="1" w:unhideWhenUsed="1"/>
-    <w:lsdException w:name="Normal Table" w:semiHidden="1" w:unhideWhenUsed="1"/>
-    <w:lsdException w:name="annotation subject" w:semiHidden="1" w:unhideWhenUsed="1"/>
-    <w:lsdException w:name="No List" w:semiHidden="1" w:unhideWhenUsed="1"/>
-    <w:lsdException w:name="Outline List 1" w:semiHidden="1" w:unhideWhenUsed="1"/>
-    <w:lsdException w:name="Outline List 2" w:semiHidden="1" w:unhideWhenUsed="1"/>
-    <w:lsdException w:name="Outline List 3" w:semiHidden="1" w:unhideWhenUsed="1"/>
-    <w:lsdException w:name="Table Simple 1" w:semiHidden="1" w:unhideWhenUsed="1"/>
-    <w:lsdException w:name="Table Simple 2" w:semiHidden="1" w:unhideWhenUsed="1"/>
-    <w:lsdException w:name="Table Simple 3" w:semiHidden="1" w:unhideWhenUsed="1"/>
-    <w:lsdException w:name="Table Classic 1" w:semiHidden="1" w:unhideWhenUsed="1"/>
-    <w:lsdException w:name="Table Classic 2" w:semiHidden="1" w:unhideWhenUsed="1"/>
-    <w:lsdException w:name="Table Classic 3" w:semiHidden="1" w:unhideWhenUsed="1"/>
-    <w:lsdException w:name="Table Classic 4" w:semiHidden="1" w:unhideWhenUsed="1"/>
-    <w:lsdException w:name="Table Colorful 1" w:semiHidden="1" w:unhideWhenUsed="1"/>
-    <w:lsdException w:name="Table Colorful 2" w:semiHidden="1" w:unhideWhenUsed="1"/>
-    <w:lsdException w:name="Table Colorful 3" w:semiHidden="1" w:unhideWhenUsed="1"/>
-    <w:lsdException w:name="Table Columns 1" w:semiHidden="1" w:unhideWhenUsed="1"/>
-    <w:lsdException w:name="Table Columns 2" w:semiHidden="1" w:unhideWhenUsed="1"/>
-    <w:lsdException w:name="Table Columns 3" w:semiHidden="1" w:unhideWhenUsed="1"/>
-    <w:lsdException w:name="Table Columns 4" w:semiHidden="1" w:unhideWhenUsed="1"/>
-    <w:lsdException w:name="Table Columns 5" w:semiHidden="1" w:unhideWhenUsed="1"/>
-    <w:lsdException w:name="Table Grid 1" w:semiHidden="1" w:unhideWhenUsed="1"/>
-    <w:lsdException w:name="Table Grid 2" w:semiHidden="1" w:unhideWhenUsed="1"/>
-    <w:lsdException w:name="Table Grid 3" w:semiHidden="1" w:unhideWhenUsed="1"/>
-    <w:lsdException w:name="Table Grid 4" w:semiHidden="1" w:unhideWhenUsed="1"/>
-    <w:lsdException w:name="Table Grid 5" w:semiHidden="1" w:unhideWhenUsed="1"/>
-    <w:lsdException w:name="Table Grid 6" w:semiHidden="1" w:unhideWhenUsed="1"/>
-    <w:lsdException w:name="Table Grid 7" w:semiHidden="1" w:unhideWhenUsed="1"/>
-    <w:lsdException w:name="Table Grid 8" w:semiHidden="1" w:unhideWhenUsed="1"/>
-    <w:lsdException w:name="Table List 1" w:semiHidden="1" w:unhideWhenUsed="1"/>
-    <w:lsdException w:name="Table List 2" w:semiHidden="1" w:unhideWhenUsed="1"/>
-    <w:lsdException w:name="Table List 3" w:semiHidden="1" w:unhideWhenUsed="1"/>
-    <w:lsdException w:name="Table List 4" w:semiHidden="1" w:unhideWhenUsed="1"/>
-    <w:lsdException w:name="Table List 5" w:semiHidden="1" w:unhideWhenUsed="1"/>
-    <w:lsdException w:name="Table List 6" w:semiHidden="1" w:unhideWhenUsed="1"/>
-    <w:lsdException w:name="Table List 7" w:semiHidden="1" w:unhideWhenUsed="1"/>
-    <w:lsdException w:name="Table List 8" w:semiHidden="1" w:unhideWhenUsed="1"/>
-    <w:lsdException w:name="Table 3D effects 1" w:semiHidden="1" w:unhideWhenUsed="1"/>
-    <w:lsdException w:name="Table 3D effects 2" w:semiHidden="1" w:unhideWhenUsed="1"/>
-    <w:lsdException w:name="Table 3D effects 3" w:semiHidden="1" w:unhideWhenUsed="1"/>
-    <w:lsdException w:name="Table Contemporary" w:semiHidden="1" w:unhideWhenUsed="1"/>
-    <w:lsdException w:name="Table Elegant" w:semiHidden="1" w:unhideWhenUsed="1"/>
-    <w:lsdException w:name="Table Professional" w:semiHidden="1" w:unhideWhenUsed="1"/>
-    <w:lsdException w:name="Table Subtle 1" w:semiHidden="1" w:unhideWhenUsed="1"/>
-    <w:lsdException w:name="Table Subtle 2" w:semiHidden="1" w:unhideWhenUsed="1"/>
-    <w:lsdException w:name="Table Web 1" w:semiHidden="1" w:unhideWhenUsed="1"/>
-    <w:lsdException w:name="Table Web 2" w:semiHidden="1" w:unhideWhenUsed="1"/>
-    <w:lsdException w:name="Table Web 3" w:semiHidden="1" w:unhideWhenUsed="1"/>
-    <w:lsdException w:name="Balloon Text" w:semiHidden="1" w:unhideWhenUsed="1"/>
-    <w:lsdException w:name="Table Grid" w:uiPriority="39"/>
-    <w:lsdException w:name="Table Theme" w:semiHidden="1" w:unhideWhenUsed="1"/>
-    <w:lsdException w:name="Placeholder Text" w:semiHidden="1"/>
-    <w:lsdException w:name="No Spacing" w:uiPriority="1" w:qFormat="1"/>
-    <w:lsdException w:name="Light Shading" w:uiPriority="60"/>
-    <w:lsdException w:name="Light List" w:uiPriority="61"/>
-    <w:lsdException w:name="Light Grid" w:uiPriority="62"/>
-    <w:lsdException w:name="Medium Shading 1" w:uiPriority="63"/>
-    <w:lsdException w:name="Medium Shading 2" w:uiPriority="64"/>
-    <w:lsdException w:name="Medium List 1" w:uiPriority="65"/>
-    <w:lsdException w:name="Medium List 2" w:uiPriority="66"/>
-    <w:lsdException w:name="Medium Grid 1" w:uiPriority="67"/>
-    <w:lsdException w:name="Medium Grid 2" w:uiPriority="68"/>
-    <w:lsdException w:name="Medium Grid 3" w:uiPriority="69"/>
-    <w:lsdException w:name="Dark List" w:uiPriority="70"/>
-    <w:lsdException w:name="Colorful Shading" w:uiPriority="71"/>
-    <w:lsdException w:name="Colorful List" w:uiPriority="72"/>
-    <w:lsdException w:name="Colorful Grid" w:uiPriority="73"/>
-    <w:lsdException w:name="Light Shading Accent 1" w:uiPriority="60"/>
-    <w:lsdException w:name="Light List Accent 1" w:uiPriority="61"/>
-    <w:lsdException w:name="Light Grid Accent 1" w:uiPriority="62"/>
-    <w:lsdException w:name="Medium Shading 1 Accent 1" w:uiPriority="63"/>
-    <w:lsdException w:name="Medium Shading 2 Accent 1" w:uiPriority="64"/>
-    <w:lsdException w:name="Medium List 1 Accent 1" w:uiPriority="65"/>
-    <w:lsdException w:name="Revision" w:semiHidden="1"/>
-    <w:lsdException w:name="List Paragraph" w:uiPriority="34" w:qFormat="1"/>
-    <w:lsdException w:name="Quote" w:uiPriority="29" w:qFormat="1"/>
-    <w:lsdException w:name="Intense Quote" w:uiPriority="30" w:qFormat="1"/>
-    <w:lsdException w:name="Medium List 2 Accent 1" w:uiPriority="66"/>
-    <w:lsdException w:name="Medium Grid 1 Accent 1" w:uiPriority="67"/>
-    <w:lsdException w:name="Medium Grid 2 Accent 1" w:uiPriority="68"/>
-    <w:lsdException w:name="Medium Grid 3 Accent 1" w:uiPriority="69"/>
-    <w:lsdException w:name="Dark List Accent 1" w:uiPriority="70"/>
-    <w:lsdException w:name="Colorful Shading Accent 1" w:uiPriority="71"/>
-    <w:lsdException w:name="Colorful List Accent 1" w:uiPriority="72"/>
-    <w:lsdException w:name="Colorful Grid Accent 1" w:uiPriority="73"/>
-    <w:lsdException w:name="Light Shading Accent 2" w:uiPriority="60"/>
-    <w:lsdException w:name="Light List Accent 2" w:uiPriority="61"/>
-    <w:lsdException w:name="Light Grid Accent 2" w:uiPriority="62"/>
-    <w:lsdException w:name="Medium Shading 1 Accent 2" w:uiPriority="63"/>
-    <w:lsdException w:name="Medium Shading 2 Accent 2" w:uiPriority="64"/>
-    <w:lsdException w:name="Medium List 1 Accent 2" w:uiPriority="65"/>
-    <w:lsdException w:name="Medium List 2 Accent 2" w:uiPriority="66"/>
-    <w:lsdException w:name="Medium Grid 1 Accent 2" w:uiPriority="67"/>
-    <w:lsdException w:name="Medium Grid 2 Accent 2" w:uiPriority="68"/>
-    <w:lsdException w:name="Medium Grid 3 Accent 2" w:uiPriority="69"/>
-    <w:lsdException w:name="Dark List Accent 2" w:uiPriority="70"/>
-    <w:lsdException w:name="Colorful Shading Accent 2" w:uiPriority="71"/>
-    <w:lsdException w:name="Colorful List Accent 2" w:uiPriority="72"/>
-    <w:lsdException w:name="Colorful Grid Accent 2" w:uiPriority="73"/>
-    <w:lsdException w:name="Light Shading Accent 3" w:uiPriority="60"/>
-    <w:lsdException w:name="Light List Accent 3" w:uiPriority="61"/>
-    <w:lsdException w:name="Light Grid Accent 3" w:uiPriority="62"/>
-    <w:lsdException w:name="Medium Shading 1 Accent 3" w:uiPriority="63"/>
-    <w:lsdException w:name="Medium Shading 2 Accent 3" w:uiPriority="64"/>
-    <w:lsdException w:name="Medium List 1 Accent 3" w:uiPriority="65"/>
-    <w:lsdException w:name="Medium List 2 Accent 3" w:uiPriority="66"/>
-    <w:lsdException w:name="Medium Grid 1 Accent 3" w:uiPriority="67"/>
-    <w:lsdException w:name="Medium Grid 2 Accent 3" w:uiPriority="68"/>
-    <w:lsdException w:name="Medium Grid 3 Accent 3" w:uiPriority="69"/>
-    <w:lsdException w:name="Dark List Accent 3" w:uiPriority="70"/>
-    <w:lsdException w:name="Colorful Shading Accent 3" w:uiPriority="71"/>
-    <w:lsdException w:name="Colorful List Accent 3" w:uiPriority="72"/>
-    <w:lsdException w:name="Colorful Grid Accent 3" w:uiPriority="73"/>
-    <w:lsdException w:name="Light Shading Accent 4" w:uiPriority="60"/>
-    <w:lsdException w:name="Light List Accent 4" w:uiPriority="61"/>
-    <w:lsdException w:name="Light Grid Accent 4" w:uiPriority="62"/>
-    <w:lsdException w:name="Medium Shading 1 Accent 4" w:uiPriority="63"/>
-    <w:lsdException w:name="Medium Shading 2 Accent 4" w:uiPriority="64"/>
-    <w:lsdException w:name="Medium List 1 Accent 4" w:uiPriority="65"/>
-    <w:lsdException w:name="Medium List 2 Accent 4" w:uiPriority="66"/>
-    <w:lsdException w:name="Medium Grid 1 Accent 4" w:uiPriority="67"/>
-    <w:lsdException w:name="Medium Grid 2 Accent 4" w:uiPriority="68"/>
-    <w:lsdException w:name="Medium Grid 3 Accent 4" w:uiPriority="69"/>
-    <w:lsdException w:name="Dark List Accent 4" w:uiPriority="70"/>
-    <w:lsdException w:name="Colorful Shading Accent 4" w:uiPriority="71"/>
-    <w:lsdException w:name="Colorful List Accent 4" w:uiPriority="72"/>
-    <w:lsdException w:name="Colorful Grid Accent 4" w:uiPriority="73"/>
-    <w:lsdException w:name="Light Shading Accent 5" w:uiPriority="60"/>
-    <w:lsdException w:name="Light List Accent 5" w:uiPriority="61"/>
-    <w:lsdException w:name="Light Grid Accent 5" w:uiPriority="62"/>
-    <w:lsdException w:name="Medium Shading 1 Accent 5" w:uiPriority="63"/>
-    <w:lsdException w:name="Medium Shading 2 Accent 5" w:uiPriority="64"/>
-    <w:lsdException w:name="Medium List 1 Accent 5" w:uiPriority="65"/>
-    <w:lsdException w:name="Medium List 2 Accent 5" w:uiPriority="66"/>
-    <w:lsdException w:name="Medium Grid 1 Accent 5" w:uiPriority="67"/>
-    <w:lsdException w:name="Medium Grid 2 Accent 5" w:uiPriority="68"/>
-    <w:lsdException w:name="Medium Grid 3 Accent 5" w:uiPriority="69"/>
-    <w:lsdException w:name="Dark List Accent 5" w:uiPriority="70"/>
-    <w:lsdException w:name="Colorful Shading Accent 5" w:uiPriority="71"/>
-    <w:lsdException w:name="Colorful List Accent 5" w:uiPriority="72"/>
-    <w:lsdException w:name="Colorful Grid Accent 5" w:uiPriority="73"/>
-    <w:lsdException w:name="Light Shading Accent 6" w:uiPriority="60"/>
-    <w:lsdException w:name="Light List Accent 6" w:uiPriority="61"/>
-    <w:lsdException w:name="Light Grid Accent 6" w:uiPriority="62"/>
-    <w:lsdException w:name="Medium Shading 1 Accent 6" w:uiPriority="63"/>
-    <w:lsdException w:name="Medium Shading 2 Accent 6" w:uiPriority="64"/>
-    <w:lsdException w:name="Medium List 1 Accent 6" w:uiPriority="65"/>
-    <w:lsdException w:name="Medium List 2 Accent 6" w:uiPriority="66"/>
-    <w:lsdException w:name="Medium Grid 1 Accent 6" w:uiPriority="67"/>
-    <w:lsdException w:name="Medium Grid 2 Accent 6" w:uiPriority="68"/>
-    <w:lsdException w:name="Medium Grid 3 Accent 6" w:uiPriority="69"/>
-    <w:lsdException w:name="Dark List Accent 6" w:uiPriority="70"/>
-    <w:lsdException w:name="Colorful Shading Accent 6" w:uiPriority="71"/>
-    <w:lsdException w:name="Colorful List Accent 6" w:uiPriority="72"/>
-    <w:lsdException w:name="Colorful Grid Accent 6" w:uiPriority="73"/>
-    <w:lsdException w:name="Subtle Emphasis" w:uiPriority="19" w:qFormat="1"/>
-    <w:lsdException w:name="Intense Emphasis" w:uiPriority="21" w:qFormat="1"/>
-    <w:lsdException w:name="Subtle Reference" w:uiPriority="31" w:qFormat="1"/>
-    <w:lsdException w:name="Intense Reference" w:uiPriority="32" w:qFormat="1"/>
-    <w:lsdException w:name="Book Title" w:uiPriority="33" w:qFormat="1"/>
-    <w:lsdException w:name="Bibliography" w:semiHidden="1" w:uiPriority="37" w:unhideWhenUsed="1"/>
-    <w:lsdException w:name="TOC Heading" w:semiHidden="1" w:uiPriority="39" w:unhideWhenUsed="1" w:qFormat="1"/>
-    <w:lsdException w:name="Plain Table 1" w:uiPriority="41"/>
-    <w:lsdException w:name="Plain Table 2" w:uiPriority="42"/>
-    <w:lsdException w:name="Plain Table 3" w:uiPriority="43"/>
-    <w:lsdException w:name="Plain Table 4" w:uiPriority="44"/>
-    <w:lsdException w:name="Plain Table 5" w:uiPriority="45"/>
-    <w:lsdException w:name="Grid Table Light" w:uiPriority="40"/>
-    <w:lsdException w:name="Grid Table 1 Light" w:uiPriority="46"/>
-    <w:lsdException w:name="Grid Table 2" w:uiPriority="47"/>
-    <w:lsdException w:name="Grid Table 3" w:uiPriority="48"/>
-    <w:lsdException w:name="Grid Table 4" w:uiPriority="49"/>
-    <w:lsdException w:name="Grid Table 5 Dark" w:uiPriority="50"/>
-    <w:lsdException w:name="Grid Table 6 Colorful" w:uiPriority="51"/>
-    <w:lsdException w:name="Grid Table 7 Colorful" w:uiPriority="52"/>
-    <w:lsdException w:name="Grid Table 1 Light Accent 1" w:uiPriority="46"/>
-    <w:lsdException w:name="Grid Table 2 Accent 1" w:uiPriority="47"/>
-    <w:lsdException w:name="Grid Table 3 Accent 1" w:uiPriority="48"/>
-    <w:lsdException w:name="Grid Table 4 Accent 1" w:uiPriority="49"/>
-    <w:lsdException w:name="Grid Table 5 Dark Accent 1" w:uiPriority="50"/>
-    <w:lsdException w:name="Grid Table 6 Colorful Accent 1" w:uiPriority="51"/>
-    <w:lsdException w:name="Grid Table 7 Colorful Accent 1" w:uiPriority="52"/>
-    <w:lsdException w:name="Grid Table 1 Light Accent 2" w:uiPriority="46"/>
-    <w:lsdException w:name="Grid Table 2 Accent 2" w:uiPriority="47"/>
-    <w:lsdException w:name="Grid Table 3 Accent 2" w:uiPriority="48"/>
-    <w:lsdException w:name="Grid Table 4 Accent 2" w:uiPriority="49"/>
-    <w:lsdException w:name="Grid Table 5 Dark Accent 2" w:uiPriority="50"/>
-    <w:lsdException w:name="Grid Table 6 Colorful Accent 2" w:uiPriority="51"/>
-    <w:lsdException w:name="Grid Table 7 Colorful Accent 2" w:uiPriority="52"/>
-    <w:lsdException w:name="Grid Table 1 Light Accent 3" w:uiPriority="46"/>
-    <w:lsdException w:name="Grid Table 2 Accent 3" w:uiPriority="47"/>
-    <w:lsdException w:name="Grid Table 3 Accent 3" w:uiPriority="48"/>
-    <w:lsdException w:name="Grid Table 4 Accent 3" w:uiPriority="49"/>
-    <w:lsdException w:name="Grid Table 5 Dark Accent 3" w:uiPriority="50"/>
-    <w:lsdException w:name="Grid Table 6 Colorful Accent 3" w:uiPriority="51"/>
-    <w:lsdException w:name="Grid Table 7 Colorful Accent 3" w:uiPriority="52"/>
-    <w:lsdException w:name="Grid Table 1 Light Accent 4" w:uiPriority="46"/>
-    <w:lsdException w:name="Grid Table 2 Accent 4" w:uiPriority="47"/>
-    <w:lsdException w:name="Grid Table 3 Accent 4" w:uiPriority="48"/>
-    <w:lsdException w:name="Grid Table 4 Accent 4" w:uiPriority="49"/>
-    <w:lsdException w:name="Grid Table 5 Dark Accent 4" w:uiPriority="50"/>
-    <w:lsdException w:name="Grid Table 6 Colorful Accent 4" w:uiPriority="51"/>
-    <w:lsdException w:name="Grid Table 7 Colorful Accent 4" w:uiPriority="52"/>
-    <w:lsdException w:name="Grid Table 1 Light Accent 5" w:uiPriority="46"/>
-    <w:lsdException w:name="Grid Table 2 Accent 5" w:uiPriority="47"/>
-    <w:lsdException w:name="Grid Table 3 Accent 5" w:uiPriority="48"/>
-    <w:lsdException w:name="Grid Table 4 Accent 5" w:uiPriority="49"/>
-    <w:lsdException w:name="Grid Table 5 Dark Accent 5" w:uiPriority="50"/>
-    <w:lsdException w:name="Grid Table 6 Colorful Accent 5" w:uiPriority="51"/>
-    <w:lsdException w:name="Grid Table 7 Colorful Accent 5" w:uiPriority="52"/>
-    <w:lsdException w:name="Grid Table 1 Light Accent 6" w:uiPriority="46"/>
-    <w:lsdException w:name="Grid Table 2 Accent 6" w:uiPriority="47"/>
-    <w:lsdException w:name="Grid Table 3 Accent 6" w:uiPriority="48"/>
-    <w:lsdException w:name="Grid Table 4 Accent 6" w:uiPriority="49"/>
-    <w:lsdException w:name="Grid Table 5 Dark Accent 6" w:uiPriority="50"/>
-    <w:lsdException w:name="Grid Table 6 Colorful Accent 6" w:uiPriority="51"/>
-    <w:lsdException w:name="Grid Table 7 Colorful Accent 6" w:uiPriority="52"/>
-    <w:lsdException w:name="List Table 1 Light" w:uiPriority="46"/>
-    <w:lsdException w:name="List Table 2" w:uiPriority="47"/>
-    <w:lsdException w:name="List Table 3" w:uiPriority="48"/>
-    <w:lsdException w:name="List Table 4" w:uiPriority="49"/>
-    <w:lsdException w:name="List Table 5 Dark" w:uiPriority="50"/>
-    <w:lsdException w:name="List Table 6 Colorful" w:uiPriority="51"/>
-    <w:lsdException w:name="List Table 7 Colorful" w:uiPriority="52"/>
-    <w:lsdException w:name="List Table 1 Light Accent 1" w:uiPriority="46"/>
-    <w:lsdException w:name="List Table 2 Accent 1" w:uiPriority="47"/>
-    <w:lsdException w:name="List Table 3 Accent 1" w:uiPriority="48"/>
-    <w:lsdException w:name="List Table 4 Accent 1" w:uiPriority="49"/>
-    <w:lsdException w:name="List Table 5 Dark Accent 1" w:uiPriority="50"/>
-    <w:lsdException w:name="List Table 6 Colorful Accent 1" w:uiPriority="51"/>
-    <w:lsdException w:name="List Table 7 Colorful Accent 1" w:uiPriority="52"/>
-    <w:lsdException w:name="List Table 1 Light Accent 2" w:uiPriority="46"/>
-    <w:lsdException w:name="List Table 2 Accent 2" w:uiPriority="47"/>
-    <w:lsdException w:name="List Table 3 Accent 2" w:uiPriority="48"/>
-    <w:lsdException w:name="List Table 4 Accent 2" w:uiPriority="49"/>
-    <w:lsdException w:name="List Table 5 Dark Accent 2" w:uiPriority="50"/>
-    <w:lsdException w:name="List Table 6 Colorful Accent 2" w:uiPriority="51"/>
-    <w:lsdException w:name="List Table 7 Colorful Accent 2" w:uiPriority="52"/>
-    <w:lsdException w:name="List Table 1 Light Accent 3" w:uiPriority="46"/>
-    <w:lsdException w:name="List Table 2 Accent 3" w:uiPriority="47"/>
-    <w:lsdException w:name="List Table 3 Accent 3" w:uiPriority="48"/>
-    <w:lsdException w:name="List Table 4 Accent 3" w:uiPriority="49"/>
-    <w:lsdException w:name="List Table 5 Dark Accent 3" w:uiPriority="50"/>
-    <w:lsdException w:name="List Table 6 Colorful Accent 3" w:uiPriority="51"/>
-    <w:lsdException w:name="List Table 7 Colorful Accent 3" w:uiPriority="52"/>
-    <w:lsdException w:name="List Table 1 Light Accent 4" w:uiPriority="46"/>
-    <w:lsdException w:name="List Table 2 Accent 4" w:uiPriority="47"/>
-    <w:lsdException w:name="List Table 3 Accent 4" w:uiPriority="48"/>
-    <w:lsdException w:name="List Table 4 Accent 4" w:uiPriority="49"/>
-    <w:lsdException w:name="List Table 5 Dark Accent 4" w:uiPriority="50"/>
-    <w:lsdException w:name="List Table 6 Colorful Accent 4" w:uiPriority="51"/>
-    <w:lsdException w:name="List Table 7 Colorful Accent 4" w:uiPriority="52"/>
-    <w:lsdException w:name="List Table 1 Light Accent 5" w:uiPriority="46"/>
-    <w:lsdException w:name="List Table 2 Accent 5" w:uiPriority="47"/>
-    <w:lsdException w:name="List Table 3 Accent 5" w:uiPriority="48"/>
-    <w:lsdException w:name="List Table 4 Accent 5" w:uiPriority="49"/>
-    <w:lsdException w:name="List Table 5 Dark Accent 5" w:uiPriority="50"/>
-    <w:lsdException w:name="List Table 6 Colorful Accent 5" w:uiPriority="51"/>
-    <w:lsdException w:name="List Table 7 Colorful Accent 5" w:uiPriority="52"/>
-    <w:lsdException w:name="List Table 1 Light Accent 6" w:uiPriority="46"/>
-    <w:lsdException w:name="List Table 2 Accent 6" w:uiPriority="47"/>
-    <w:lsdException w:name="List Table 3 Accent 6" w:uiPriority="48"/>
-    <w:lsdException w:name="List Table 4 Accent 6" w:uiPriority="49"/>
-    <w:lsdException w:name="List Table 5 Dark Accent 6" w:uiPriority="50"/>
-    <w:lsdException w:name="List Table 6 Colorful Accent 6" w:uiPriority="51"/>
-    <w:lsdException w:name="List Table 7 Colorful Accent 6" w:uiPriority="52"/>
-    <w:lsdException w:name="Mention" w:semiHidden="1" w:unhideWhenUsed="1"/>
-    <w:lsdException w:name="Smart Hyperlink" w:semiHidden="1" w:unhideWhenUsed="1"/>
+  <w:latentStyles w:defLockedState="0" w:defUIPriority="99" w:defSemiHidden="1" w:defUnhideWhenUsed="1" w:defQFormat="0" w:count="267">
+    <w:lsdException w:name="Normal" w:semiHidden="0" w:uiPriority="0" w:unhideWhenUsed="0" w:qFormat="1"/>
+    <w:lsdException w:name="heading 1" w:semiHidden="0" w:uiPriority="9" w:unhideWhenUsed="0" w:qFormat="1"/>
+    <w:lsdException w:name="heading 2" w:uiPriority="9" w:qFormat="1"/>
+    <w:lsdException w:name="heading 3" w:uiPriority="9" w:qFormat="1"/>
+    <w:lsdException w:name="heading 4" w:uiPriority="9" w:qFormat="1"/>
+    <w:lsdException w:name="heading 5" w:uiPriority="9" w:qFormat="1"/>
+    <w:lsdException w:name="heading 6" w:uiPriority="9" w:qFormat="1"/>
+    <w:lsdException w:name="heading 7" w:uiPriority="9" w:qFormat="1"/>
+    <w:lsdException w:name="heading 8" w:uiPriority="9" w:qFormat="1"/>
+    <w:lsdException w:name="heading 9" w:uiPriority="9" w:qFormat="1"/>
+    <w:lsdException w:name="toc 1" w:uiPriority="39"/>
+    <w:lsdException w:name="toc 2" w:uiPriority="39"/>
+    <w:lsdException w:name="toc 3" w:uiPriority="39"/>
+    <w:lsdException w:name="toc 4" w:uiPriority="39"/>
+    <w:lsdException w:name="toc 5" w:uiPriority="39"/>
+    <w:lsdException w:name="toc 6" w:uiPriority="39"/>
+    <w:lsdException w:name="toc 7" w:uiPriority="39"/>
+    <w:lsdException w:name="toc 8" w:uiPriority="39"/>
+    <w:lsdException w:name="toc 9" w:uiPriority="39"/>
+    <w:lsdException w:name="caption" w:uiPriority="35" w:qFormat="1"/>
+    <w:lsdException w:name="Title" w:semiHidden="0" w:uiPriority="10" w:unhideWhenUsed="0" w:qFormat="1"/>
+    <w:lsdException w:name="Default Paragraph Font" w:uiPriority="1"/>
+    <w:lsdException w:name="Subtitle" w:semiHidden="0" w:uiPriority="11" w:unhideWhenUsed="0" w:qFormat="1"/>
+    <w:lsdException w:name="Strong" w:semiHidden="0" w:uiPriority="22" w:unhideWhenUsed="0" w:qFormat="1"/>
+    <w:lsdException w:name="Emphasis" w:semiHidden="0" w:uiPriority="20" w:unhideWhenUsed="0" w:qFormat="1"/>
+    <w:lsdException w:name="Table Grid" w:semiHidden="0" w:uiPriority="39" w:unhideWhenUsed="0"/>
+    <w:lsdException w:name="Placeholder Text" w:unhideWhenUsed="0"/>
+    <w:lsdException w:name="No Spacing" w:semiHidden="0" w:uiPriority="1" w:unhideWhenUsed="0" w:qFormat="1"/>
+    <w:lsdException w:name="Light Shading" w:semiHidden="0" w:uiPriority="60" w:unhideWhenUsed="0"/>
+    <w:lsdException w:name="Light List" w:semiHidden="0" w:uiPriority="61" w:unhideWhenUsed="0"/>
+    <w:lsdException w:name="Light Grid" w:semiHidden="0" w:uiPriority="62" w:unhideWhenUsed="0"/>
+    <w:lsdException w:name="Medium Shading 1" w:semiHidden="0" w:uiPriority="63" w:unhideWhenUsed="0"/>
+    <w:lsdException w:name="Medium Shading 2" w:semiHidden="0" w:uiPriority="64" w:unhideWhenUsed="0"/>
+    <w:lsdException w:name="Medium List 1" w:semiHidden="0" w:uiPriority="65" w:unhideWhenUsed="0"/>
+    <w:lsdException w:name="Medium List 2" w:semiHidden="0" w:uiPriority="66" w:unhideWhenUsed="0"/>
+    <w:lsdException w:name="Medium Grid 1" w:semiHidden="0" w:uiPriority="67" w:unhideWhenUsed="0"/>
+    <w:lsdException w:name="Medium Grid 2" w:semiHidden="0" w:uiPriority="68" w:unhideWhenUsed="0"/>
+    <w:lsdException w:name="Medium Grid 3" w:semiHidden="0" w:uiPriority="69" w:unhideWhenUsed="0"/>
+    <w:lsdException w:name="Dark List" w:semiHidden="0" w:uiPriority="70" w:unhideWhenUsed="0"/>
+    <w:lsdException w:name="Colorful Shading" w:semiHidden="0" w:uiPriority="71" w:unhideWhenUsed="0"/>
+    <w:lsdException w:name="Colorful List" w:semiHidden="0" w:uiPriority="72" w:unhideWhenUsed="0"/>
+    <w:lsdException w:name="Colorful Grid" w:semiHidden="0" w:uiPriority="73" w:unhideWhenUsed="0"/>
+    <w:lsdException w:name="Light Shading Accent 1" w:semiHidden="0" w:uiPriority="60" w:unhideWhenUsed="0"/>
+    <w:lsdException w:name="Light List Accent 1" w:semiHidden="0" w:uiPriority="61" w:unhideWhenUsed="0"/>
+    <w:lsdException w:name="Light Grid Accent 1" w:semiHidden="0" w:uiPriority="62" w:unhideWhenUsed="0"/>
+    <w:lsdException w:name="Medium Shading 1 Accent 1" w:semiHidden="0" w:uiPriority="63" w:unhideWhenUsed="0"/>
+    <w:lsdException w:name="Medium Shading 2 Accent 1" w:semiHidden="0" w:uiPriority="64" w:unhideWhenUsed="0"/>
+    <w:lsdException w:name="Medium List 1 Accent 1" w:semiHidden="0" w:uiPriority="65" w:unhideWhenUsed="0"/>
+    <w:lsdException w:name="Revision" w:unhideWhenUsed="0"/>
+    <w:lsdException w:name="List Paragraph" w:semiHidden="0" w:uiPriority="34" w:unhideWhenUsed="0" w:qFormat="1"/>
+    <w:lsdException w:name="Quote" w:semiHidden="0" w:uiPriority="29" w:unhideWhenUsed="0" w:qFormat="1"/>
+    <w:lsdException w:name="Intense Quote" w:semiHidden="0" w:uiPriority="30" w:unhideWhenUsed="0" w:qFormat="1"/>
+    <w:lsdException w:name="Medium List 2 Accent 1" w:semiHidden="0" w:uiPriority="66" w:unhideWhenUsed="0"/>
+    <w:lsdException w:name="Medium Grid 1 Accent 1" w:semiHidden="0" w:uiPriority="67" w:unhideWhenUsed="0"/>
+    <w:lsdException w:name="Medium Grid 2 Accent 1" w:semiHidden="0" w:uiPriority="68" w:unhideWhenUsed="0"/>
+    <w:lsdException w:name="Medium Grid 3 Accent 1" w:semiHidden="0" w:uiPriority="69" w:unhideWhenUsed="0"/>
+    <w:lsdException w:name="Dark List Accent 1" w:semiHidden="0" w:uiPriority="70" w:unhideWhenUsed="0"/>
+    <w:lsdException w:name="Colorful Shading Accent 1" w:semiHidden="0" w:uiPriority="71" w:unhideWhenUsed="0"/>
+    <w:lsdException w:name="Colorful List Accent 1" w:semiHidden="0" w:uiPriority="72" w:unhideWhenUsed="0"/>
+    <w:lsdException w:name="Colorful Grid Accent 1" w:semiHidden="0" w:uiPriority="73" w:unhideWhenUsed="0"/>
+    <w:lsdException w:name="Light Shading Accent 2" w:semiHidden="0" w:uiPriority="60" w:unhideWhenUsed="0"/>
+    <w:lsdException w:name="Light List Accent 2" w:semiHidden="0" w:uiPriority="61" w:unhideWhenUsed="0"/>
+    <w:lsdException w:name="Light Grid Accent 2" w:semiHidden="0" w:uiPriority="62" w:unhideWhenUsed="0"/>
+    <w:lsdException w:name="Medium Shading 1 Accent 2" w:semiHidden="0" w:uiPriority="63" w:unhideWhenUsed="0"/>
+    <w:lsdException w:name="Medium Shading 2 Accent 2" w:semiHidden="0" w:uiPriority="64" w:unhideWhenUsed="0"/>
+    <w:lsdException w:name="Medium List 1 Accent 2" w:semiHidden="0" w:uiPriority="65" w:unhideWhenUsed="0"/>
+    <w:lsdException w:name="Medium List 2 Accent 2" w:semiHidden="0" w:uiPriority="66" w:unhideWhenUsed="0"/>
+    <w:lsdException w:name="Medium Grid 1 Accent 2" w:semiHidden="0" w:uiPriority="67" w:unhideWhenUsed="0"/>
+    <w:lsdException w:name="Medium Grid 2 Accent 2" w:semiHidden="0" w:uiPriority="68" w:unhideWhenUsed="0"/>
+    <w:lsdException w:name="Medium Grid 3 Accent 2" w:semiHidden="0" w:uiPriority="69" w:unhideWhenUsed="0"/>
+    <w:lsdException w:name="Dark List Accent 2" w:semiHidden="0" w:uiPriority="70" w:unhideWhenUsed="0"/>
+    <w:lsdException w:name="Colorful Shading Accent 2" w:semiHidden="0" w:uiPriority="71" w:unhideWhenUsed="0"/>
+    <w:lsdException w:name="Colorful List Accent 2" w:semiHidden="0" w:uiPriority="72" w:unhideWhenUsed="0"/>
+    <w:lsdException w:name="Colorful Grid Accent 2" w:semiHidden="0" w:uiPriority="73" w:unhideWhenUsed="0"/>
+    <w:lsdException w:name="Light Shading Accent 3" w:semiHidden="0" w:uiPriority="60" w:unhideWhenUsed="0"/>
+    <w:lsdException w:name="Light List Accent 3" w:semiHidden="0" w:uiPriority="61" w:unhideWhenUsed="0"/>
+    <w:lsdException w:name="Light Grid Accent 3" w:semiHidden="0" w:uiPriority="62" w:unhideWhenUsed="0"/>
+    <w:lsdException w:name="Medium Shading 1 Accent 3" w:semiHidden="0" w:uiPriority="63" w:unhideWhenUsed="0"/>
+    <w:lsdException w:name="Medium Shading 2 Accent 3" w:semiHidden="0" w:uiPriority="64" w:unhideWhenUsed="0"/>
+    <w:lsdException w:name="Medium List 1 Accent 3" w:semiHidden="0" w:uiPriority="65" w:unhideWhenUsed="0"/>
+    <w:lsdException w:name="Medium List 2 Accent 3" w:semiHidden="0" w:uiPriority="66" w:unhideWhenUsed="0"/>
+    <w:lsdException w:name="Medium Grid 1 Accent 3" w:semiHidden="0" w:uiPriority="67" w:unhideWhenUsed="0"/>
+    <w:lsdException w:name="Medium Grid 2 Accent 3" w:semiHidden="0" w:uiPriority="68" w:unhideWhenUsed="0"/>
+    <w:lsdException w:name="Medium Grid 3 Accent 3" w:semiHidden="0" w:uiPriority="69" w:unhideWhenUsed="0"/>
+    <w:lsdException w:name="Dark List Accent 3" w:semiHidden="0" w:uiPriority="70" w:unhideWhenUsed="0"/>
+    <w:lsdException w:name="Colorful Shading Accent 3" w:semiHidden="0" w:uiPriority="71" w:unhideWhenUsed="0"/>
+    <w:lsdException w:name="Colorful List Accent 3" w:semiHidden="0" w:uiPriority="72" w:unhideWhenUsed="0"/>
+    <w:lsdException w:name="Colorful Grid Accent 3" w:semiHidden="0" w:uiPriority="73" w:unhideWhenUsed="0"/>
+    <w:lsdException w:name="Light Shading Accent 4" w:semiHidden="0" w:uiPriority="60" w:unhideWhenUsed="0"/>
+    <w:lsdException w:name="Light List Accent 4" w:semiHidden="0" w:uiPriority="61" w:unhideWhenUsed="0"/>
+    <w:lsdException w:name="Light Grid Accent 4" w:semiHidden="0" w:uiPriority="62" w:unhideWhenUsed="0"/>
+    <w:lsdException w:name="Medium Shading 1 Accent 4" w:semiHidden="0" w:uiPriority="63" w:unhideWhenUsed="0"/>
+    <w:lsdException w:name="Medium Shading 2 Accent 4" w:semiHidden="0" w:uiPriority="64" w:unhideWhenUsed="0"/>
+    <w:lsdException w:name="Medium List 1 Accent 4" w:semiHidden="0" w:uiPriority="65" w:unhideWhenUsed="0"/>
+    <w:lsdException w:name="Medium List 2 Accent 4" w:semiHidden="0" w:uiPriority="66" w:unhideWhenUsed="0"/>
+    <w:lsdException w:name="Medium Grid 1 Accent 4" w:semiHidden="0" w:uiPriority="67" w:unhideWhenUsed="0"/>
+    <w:lsdException w:name="Medium Grid 2 Accent 4" w:semiHidden="0" w:uiPriority="68" w:unhideWhenUsed="0"/>
+    <w:lsdException w:name="Medium Grid 3 Accent 4" w:semiHidden="0" w:uiPriority="69" w:unhideWhenUsed="0"/>
+    <w:lsdException w:name="Dark List Accent 4" w:semiHidden="0" w:uiPriority="70" w:unhideWhenUsed="0"/>
+    <w:lsdException w:name="Colorful Shading Accent 4" w:semiHidden="0" w:uiPriority="71" w:unhideWhenUsed="0"/>
+    <w:lsdException w:name="Colorful List Accent 4" w:semiHidden="0" w:uiPriority="72" w:unhideWhenUsed="0"/>
+    <w:lsdException w:name="Colorful Grid Accent 4" w:semiHidden="0" w:uiPriority="73" w:unhideWhenUsed="0"/>
+    <w:lsdException w:name="Light Shading Accent 5" w:semiHidden="0" w:uiPriority="60" w:unhideWhenUsed="0"/>
+    <w:lsdException w:name="Light List Accent 5" w:semiHidden="0" w:uiPriority="61" w:unhideWhenUsed="0"/>
+    <w:lsdException w:name="Light Grid Accent 5" w:semiHidden="0" w:uiPriority="62" w:unhideWhenUsed="0"/>
+    <w:lsdException w:name="Medium Shading 1 Accent 5" w:semiHidden="0" w:uiPriority="63" w:unhideWhenUsed="0"/>
+    <w:lsdException w:name="Medium Shading 2 Accent 5" w:semiHidden="0" w:uiPriority="64" w:unhideWhenUsed="0"/>
+    <w:lsdException w:name="Medium List 1 Accent 5" w:semiHidden="0" w:uiPriority="65" w:unhideWhenUsed="0"/>
+    <w:lsdException w:name="Medium List 2 Accent 5" w:semiHidden="0" w:uiPriority="66" w:unhideWhenUsed="0"/>
+    <w:lsdException w:name="Medium Grid 1 Accent 5" w:semiHidden="0" w:uiPriority="67" w:unhideWhenUsed="0"/>
+    <w:lsdException w:name="Medium Grid 2 Accent 5" w:semiHidden="0" w:uiPriority="68" w:unhideWhenUsed="0"/>
+    <w:lsdException w:name="Medium Grid 3 Accent 5" w:semiHidden="0" w:uiPriority="69" w:unhideWhenUsed="0"/>
+    <w:lsdException w:name="Dark List Accent 5" w:semiHidden="0" w:uiPriority="70" w:unhideWhenUsed="0"/>
+    <w:lsdException w:name="Colorful Shading Accent 5" w:semiHidden="0" w:uiPriority="71" w:unhideWhenUsed="0"/>
+    <w:lsdException w:name="Colorful List Accent 5" w:semiHidden="0" w:uiPriority="72" w:unhideWhenUsed="0"/>
+    <w:lsdException w:name="Colorful Grid Accent 5" w:semiHidden="0" w:uiPriority="73" w:unhideWhenUsed="0"/>
+    <w:lsdException w:name="Light Shading Accent 6" w:semiHidden="0" w:uiPriority="60" w:unhideWhenUsed="0"/>
+    <w:lsdException w:name="Light List Accent 6" w:semiHidden="0" w:uiPriority="61" w:unhideWhenUsed="0"/>
+    <w:lsdException w:name="Light Grid Accent 6" w:semiHidden="0" w:uiPriority="62" w:unhideWhenUsed="0"/>
+    <w:lsdException w:name="Medium Shading 1 Accent 6" w:semiHidden="0" w:uiPriority="63" w:unhideWhenUsed="0"/>
+    <w:lsdException w:name="Medium Shading 2 Accent 6" w:semiHidden="0" w:uiPriority="64" w:unhideWhenUsed="0"/>
+    <w:lsdException w:name="Medium List 1 Accent 6" w:semiHidden="0" w:uiPriority="65" w:unhideWhenUsed="0"/>
+    <w:lsdException w:name="Medium List 2 Accent 6" w:semiHidden="0" w:uiPriority="66" w:unhideWhenUsed="0"/>
+    <w:lsdException w:name="Medium Grid 1 Accent 6" w:semiHidden="0" w:uiPriority="67" w:unhideWhenUsed="0"/>
+    <w:lsdException w:name="Medium Grid 2 Accent 6" w:semiHidden="0" w:uiPriority="68" w:unhideWhenUsed="0"/>
+    <w:lsdException w:name="Medium Grid 3 Accent 6" w:semiHidden="0" w:uiPriority="69" w:unhideWhenUsed="0"/>
+    <w:lsdException w:name="Dark List Accent 6" w:semiHidden="0" w:uiPriority="70" w:unhideWhenUsed="0"/>
+    <w:lsdException w:name="Colorful Shading Accent 6" w:semiHidden="0" w:uiPriority="71" w:unhideWhenUsed="0"/>
+    <w:lsdException w:name="Colorful List Accent 6" w:semiHidden="0" w:uiPriority="72" w:unhideWhenUsed="0"/>
+    <w:lsdException w:name="Colorful Grid Accent 6" w:semiHidden="0" w:uiPriority="73" w:unhideWhenUsed="0"/>
+    <w:lsdException w:name="Subtle Emphasis" w:semiHidden="0" w:uiPriority="19" w:unhideWhenUsed="0" w:qFormat="1"/>
+    <w:lsdException w:name="Intense Emphasis" w:semiHidden="0" w:uiPriority="21" w:unhideWhenUsed="0" w:qFormat="1"/>
+    <w:lsdException w:name="Subtle Reference" w:semiHidden="0" w:uiPriority="31" w:unhideWhenUsed="0" w:qFormat="1"/>
+    <w:lsdException w:name="Intense Reference" w:semiHidden="0" w:uiPriority="32" w:unhideWhenUsed="0" w:qFormat="1"/>
+    <w:lsdException w:name="Book Title" w:semiHidden="0" w:uiPriority="33" w:unhideWhenUsed="0" w:qFormat="1"/>
+    <w:lsdException w:name="Bibliography" w:uiPriority="37"/>
+    <w:lsdException w:name="TOC Heading" w:uiPriority="39" w:qFormat="1"/>
   </w:latentStyles>
-  <w:style w:type="paragraph" w:default="1" w:styleId="Normal">
+  <w:style w:type="paragraph" w:default="1" w:styleId="a">
     <w:name w:val="Normal"/>
     <w:qFormat/>
   </w:style>
-  <w:style w:type="paragraph" w:styleId="Heading1">
+  <w:style w:type="paragraph" w:styleId="1">
     <w:name w:val="heading 1"/>
-    <w:basedOn w:val="Normal"/>
-    <w:next w:val="Normal"/>
-    <w:link w:val="Heading1Char"/>
+    <w:basedOn w:val="a"/>
+    <w:next w:val="a"/>
+    <w:link w:val="10"/>
     <w:uiPriority w:val="9"/>
     <w:qFormat/>
     <w:rsid w:val="007234E9"/>
@@ -3198,11 +3007,11 @@
       <w:szCs w:val="32"/>
     </w:rPr>
   </w:style>
-  <w:style w:type="paragraph" w:styleId="Heading2">
+  <w:style w:type="paragraph" w:styleId="2">
     <w:name w:val="heading 2"/>
-    <w:basedOn w:val="Normal"/>
-    <w:next w:val="Normal"/>
-    <w:link w:val="Heading2Char"/>
+    <w:basedOn w:val="a"/>
+    <w:next w:val="a"/>
+    <w:link w:val="20"/>
     <w:uiPriority w:val="9"/>
     <w:unhideWhenUsed/>
     <w:qFormat/>
@@ -3220,11 +3029,11 @@
       <w:szCs w:val="26"/>
     </w:rPr>
   </w:style>
-  <w:style w:type="paragraph" w:styleId="Heading3">
+  <w:style w:type="paragraph" w:styleId="3">
     <w:name w:val="heading 3"/>
-    <w:basedOn w:val="Normal"/>
-    <w:next w:val="Normal"/>
-    <w:link w:val="Heading3Char"/>
+    <w:basedOn w:val="a"/>
+    <w:next w:val="a"/>
+    <w:link w:val="30"/>
     <w:uiPriority w:val="9"/>
     <w:unhideWhenUsed/>
     <w:qFormat/>
@@ -3242,13 +3051,13 @@
       <w:szCs w:val="24"/>
     </w:rPr>
   </w:style>
-  <w:style w:type="character" w:default="1" w:styleId="DefaultParagraphFont">
+  <w:style w:type="character" w:default="1" w:styleId="a0">
     <w:name w:val="Default Paragraph Font"/>
     <w:uiPriority w:val="1"/>
     <w:semiHidden/>
     <w:unhideWhenUsed/>
   </w:style>
-  <w:style w:type="table" w:default="1" w:styleId="TableNormal">
+  <w:style w:type="table" w:default="1" w:styleId="a1">
     <w:name w:val="Normal Table"/>
     <w:uiPriority w:val="99"/>
     <w:semiHidden/>
@@ -3263,16 +3072,16 @@
       </w:tblCellMar>
     </w:tblPr>
   </w:style>
-  <w:style w:type="numbering" w:default="1" w:styleId="NoList">
+  <w:style w:type="numbering" w:default="1" w:styleId="a2">
     <w:name w:val="No List"/>
     <w:uiPriority w:val="99"/>
     <w:semiHidden/>
     <w:unhideWhenUsed/>
   </w:style>
-  <w:style w:type="character" w:customStyle="1" w:styleId="Heading1Char">
-    <w:name w:val="Heading 1 Char"/>
-    <w:basedOn w:val="DefaultParagraphFont"/>
-    <w:link w:val="Heading1"/>
+  <w:style w:type="character" w:customStyle="1" w:styleId="10">
+    <w:name w:val="Заголовок 1 Знак"/>
+    <w:basedOn w:val="a0"/>
+    <w:link w:val="1"/>
     <w:uiPriority w:val="9"/>
     <w:rsid w:val="007234E9"/>
     <w:rPr>
@@ -3282,10 +3091,10 @@
       <w:szCs w:val="32"/>
     </w:rPr>
   </w:style>
-  <w:style w:type="character" w:customStyle="1" w:styleId="Heading2Char">
-    <w:name w:val="Heading 2 Char"/>
-    <w:basedOn w:val="DefaultParagraphFont"/>
-    <w:link w:val="Heading2"/>
+  <w:style w:type="character" w:customStyle="1" w:styleId="20">
+    <w:name w:val="Заголовок 2 Знак"/>
+    <w:basedOn w:val="a0"/>
+    <w:link w:val="2"/>
     <w:uiPriority w:val="9"/>
     <w:rsid w:val="007234E9"/>
     <w:rPr>
@@ -3295,9 +3104,9 @@
       <w:szCs w:val="26"/>
     </w:rPr>
   </w:style>
-  <w:style w:type="paragraph" w:styleId="ListParagraph">
+  <w:style w:type="paragraph" w:styleId="a3">
     <w:name w:val="List Paragraph"/>
-    <w:basedOn w:val="Normal"/>
+    <w:basedOn w:val="a"/>
     <w:uiPriority w:val="34"/>
     <w:qFormat/>
     <w:rsid w:val="00531858"/>
@@ -3306,10 +3115,10 @@
       <w:contextualSpacing/>
     </w:pPr>
   </w:style>
-  <w:style w:type="character" w:customStyle="1" w:styleId="Heading3Char">
-    <w:name w:val="Heading 3 Char"/>
-    <w:basedOn w:val="DefaultParagraphFont"/>
-    <w:link w:val="Heading3"/>
+  <w:style w:type="character" w:customStyle="1" w:styleId="30">
+    <w:name w:val="Заголовок 3 Знак"/>
+    <w:basedOn w:val="a0"/>
+    <w:link w:val="3"/>
     <w:uiPriority w:val="9"/>
     <w:rsid w:val="00944E04"/>
     <w:rPr>
@@ -3319,10 +3128,10 @@
       <w:szCs w:val="24"/>
     </w:rPr>
   </w:style>
-  <w:style w:type="paragraph" w:styleId="BalloonText">
+  <w:style w:type="paragraph" w:styleId="a4">
     <w:name w:val="Balloon Text"/>
-    <w:basedOn w:val="Normal"/>
-    <w:link w:val="BalloonTextChar"/>
+    <w:basedOn w:val="a"/>
+    <w:link w:val="a5"/>
     <w:uiPriority w:val="99"/>
     <w:semiHidden/>
     <w:unhideWhenUsed/>
@@ -3336,10 +3145,10 @@
       <w:szCs w:val="18"/>
     </w:rPr>
   </w:style>
-  <w:style w:type="character" w:customStyle="1" w:styleId="BalloonTextChar">
-    <w:name w:val="Balloon Text Char"/>
-    <w:basedOn w:val="DefaultParagraphFont"/>
-    <w:link w:val="BalloonText"/>
+  <w:style w:type="character" w:customStyle="1" w:styleId="a5">
+    <w:name w:val="Текст выноски Знак"/>
+    <w:basedOn w:val="a0"/>
+    <w:link w:val="a4"/>
     <w:uiPriority w:val="99"/>
     <w:semiHidden/>
     <w:rsid w:val="00062056"/>
@@ -3349,9 +3158,9 @@
       <w:szCs w:val="18"/>
     </w:rPr>
   </w:style>
-  <w:style w:type="character" w:styleId="CommentReference">
+  <w:style w:type="character" w:styleId="a6">
     <w:name w:val="annotation reference"/>
-    <w:basedOn w:val="DefaultParagraphFont"/>
+    <w:basedOn w:val="a0"/>
     <w:uiPriority w:val="99"/>
     <w:semiHidden/>
     <w:unhideWhenUsed/>
@@ -3361,10 +3170,10 @@
       <w:szCs w:val="18"/>
     </w:rPr>
   </w:style>
-  <w:style w:type="paragraph" w:styleId="CommentText">
+  <w:style w:type="paragraph" w:styleId="a7">
     <w:name w:val="annotation text"/>
-    <w:basedOn w:val="Normal"/>
-    <w:link w:val="CommentTextChar"/>
+    <w:basedOn w:val="a"/>
+    <w:link w:val="a8"/>
     <w:uiPriority w:val="99"/>
     <w:semiHidden/>
     <w:unhideWhenUsed/>
@@ -3377,10 +3186,10 @@
       <w:szCs w:val="24"/>
     </w:rPr>
   </w:style>
-  <w:style w:type="character" w:customStyle="1" w:styleId="CommentTextChar">
-    <w:name w:val="Comment Text Char"/>
-    <w:basedOn w:val="DefaultParagraphFont"/>
-    <w:link w:val="CommentText"/>
+  <w:style w:type="character" w:customStyle="1" w:styleId="a8">
+    <w:name w:val="Текст примечания Знак"/>
+    <w:basedOn w:val="a0"/>
+    <w:link w:val="a7"/>
     <w:uiPriority w:val="99"/>
     <w:semiHidden/>
     <w:rsid w:val="00472C06"/>
@@ -3389,11 +3198,11 @@
       <w:szCs w:val="24"/>
     </w:rPr>
   </w:style>
-  <w:style w:type="paragraph" w:styleId="CommentSubject">
+  <w:style w:type="paragraph" w:styleId="a9">
     <w:name w:val="annotation subject"/>
-    <w:basedOn w:val="CommentText"/>
-    <w:next w:val="CommentText"/>
-    <w:link w:val="CommentSubjectChar"/>
+    <w:basedOn w:val="a7"/>
+    <w:next w:val="a7"/>
+    <w:link w:val="aa"/>
     <w:uiPriority w:val="99"/>
     <w:semiHidden/>
     <w:unhideWhenUsed/>
@@ -3405,10 +3214,415 @@
       <w:szCs w:val="20"/>
     </w:rPr>
   </w:style>
-  <w:style w:type="character" w:customStyle="1" w:styleId="CommentSubjectChar">
-    <w:name w:val="Comment Subject Char"/>
-    <w:basedOn w:val="CommentTextChar"/>
-    <w:link w:val="CommentSubject"/>
+  <w:style w:type="character" w:customStyle="1" w:styleId="aa">
+    <w:name w:val="Тема примечания Знак"/>
+    <w:basedOn w:val="a8"/>
+    <w:link w:val="a9"/>
+    <w:uiPriority w:val="99"/>
+    <w:semiHidden/>
+    <w:rsid w:val="00472C06"/>
+    <w:rPr>
+      <w:b/>
+      <w:bCs/>
+      <w:sz w:val="20"/>
+      <w:szCs w:val="20"/>
+    </w:rPr>
+  </w:style>
+</w:styles>
+</file>
+
+<file path=word/stylesWithEffects.xml><?xml version="1.0" encoding="utf-8"?>
+<w:styles xmlns:wpc="http://schemas.microsoft.com/office/word/2010/wordprocessingCanvas" xmlns:mc="http://schemas.openxmlformats.org/markup-compatibility/2006" xmlns:o="urn:schemas-microsoft-com:office:office" xmlns:r="http://schemas.openxmlformats.org/officeDocument/2006/relationships" xmlns:m="http://schemas.openxmlformats.org/officeDocument/2006/math" xmlns:v="urn:schemas-microsoft-com:vml" xmlns:wp14="http://schemas.microsoft.com/office/word/2010/wordprocessingDrawing" xmlns:wp="http://schemas.openxmlformats.org/drawingml/2006/wordprocessingDrawing" xmlns:w10="urn:schemas-microsoft-com:office:word" xmlns:w="http://schemas.openxmlformats.org/wordprocessingml/2006/main" xmlns:w14="http://schemas.microsoft.com/office/word/2010/wordml" xmlns:wpg="http://schemas.microsoft.com/office/word/2010/wordprocessingGroup" xmlns:wpi="http://schemas.microsoft.com/office/word/2010/wordprocessingInk" xmlns:wne="http://schemas.microsoft.com/office/word/2006/wordml" xmlns:wps="http://schemas.microsoft.com/office/word/2010/wordprocessingShape" mc:Ignorable="w14 wp14">
+  <w:docDefaults>
+    <w:rPrDefault>
+      <w:rPr>
+        <w:rFonts w:asciiTheme="minorHAnsi" w:eastAsiaTheme="minorHAnsi" w:hAnsiTheme="minorHAnsi" w:cstheme="minorBidi"/>
+        <w:sz w:val="22"/>
+        <w:szCs w:val="22"/>
+        <w:lang w:val="ru-RU" w:eastAsia="en-US" w:bidi="ar-SA"/>
+      </w:rPr>
+    </w:rPrDefault>
+    <w:pPrDefault>
+      <w:pPr>
+        <w:spacing w:after="160" w:line="259" w:lineRule="auto"/>
+      </w:pPr>
+    </w:pPrDefault>
+  </w:docDefaults>
+  <w:latentStyles w:defLockedState="0" w:defUIPriority="99" w:defSemiHidden="1" w:defUnhideWhenUsed="1" w:defQFormat="0" w:count="267">
+    <w:lsdException w:name="Normal" w:semiHidden="0" w:uiPriority="0" w:unhideWhenUsed="0" w:qFormat="1"/>
+    <w:lsdException w:name="heading 1" w:semiHidden="0" w:uiPriority="9" w:unhideWhenUsed="0" w:qFormat="1"/>
+    <w:lsdException w:name="heading 2" w:uiPriority="9" w:qFormat="1"/>
+    <w:lsdException w:name="heading 3" w:uiPriority="9" w:qFormat="1"/>
+    <w:lsdException w:name="heading 4" w:uiPriority="9" w:qFormat="1"/>
+    <w:lsdException w:name="heading 5" w:uiPriority="9" w:qFormat="1"/>
+    <w:lsdException w:name="heading 6" w:uiPriority="9" w:qFormat="1"/>
+    <w:lsdException w:name="heading 7" w:uiPriority="9" w:qFormat="1"/>
+    <w:lsdException w:name="heading 8" w:uiPriority="9" w:qFormat="1"/>
+    <w:lsdException w:name="heading 9" w:uiPriority="9" w:qFormat="1"/>
+    <w:lsdException w:name="toc 1" w:uiPriority="39"/>
+    <w:lsdException w:name="toc 2" w:uiPriority="39"/>
+    <w:lsdException w:name="toc 3" w:uiPriority="39"/>
+    <w:lsdException w:name="toc 4" w:uiPriority="39"/>
+    <w:lsdException w:name="toc 5" w:uiPriority="39"/>
+    <w:lsdException w:name="toc 6" w:uiPriority="39"/>
+    <w:lsdException w:name="toc 7" w:uiPriority="39"/>
+    <w:lsdException w:name="toc 8" w:uiPriority="39"/>
+    <w:lsdException w:name="toc 9" w:uiPriority="39"/>
+    <w:lsdException w:name="caption" w:uiPriority="35" w:qFormat="1"/>
+    <w:lsdException w:name="Title" w:semiHidden="0" w:uiPriority="10" w:unhideWhenUsed="0" w:qFormat="1"/>
+    <w:lsdException w:name="Default Paragraph Font" w:uiPriority="1"/>
+    <w:lsdException w:name="Subtitle" w:semiHidden="0" w:uiPriority="11" w:unhideWhenUsed="0" w:qFormat="1"/>
+    <w:lsdException w:name="Strong" w:semiHidden="0" w:uiPriority="22" w:unhideWhenUsed="0" w:qFormat="1"/>
+    <w:lsdException w:name="Emphasis" w:semiHidden="0" w:uiPriority="20" w:unhideWhenUsed="0" w:qFormat="1"/>
+    <w:lsdException w:name="Table Grid" w:semiHidden="0" w:uiPriority="39" w:unhideWhenUsed="0"/>
+    <w:lsdException w:name="Placeholder Text" w:unhideWhenUsed="0"/>
+    <w:lsdException w:name="No Spacing" w:semiHidden="0" w:uiPriority="1" w:unhideWhenUsed="0" w:qFormat="1"/>
+    <w:lsdException w:name="Light Shading" w:semiHidden="0" w:uiPriority="60" w:unhideWhenUsed="0"/>
+    <w:lsdException w:name="Light List" w:semiHidden="0" w:uiPriority="61" w:unhideWhenUsed="0"/>
+    <w:lsdException w:name="Light Grid" w:semiHidden="0" w:uiPriority="62" w:unhideWhenUsed="0"/>
+    <w:lsdException w:name="Medium Shading 1" w:semiHidden="0" w:uiPriority="63" w:unhideWhenUsed="0"/>
+    <w:lsdException w:name="Medium Shading 2" w:semiHidden="0" w:uiPriority="64" w:unhideWhenUsed="0"/>
+    <w:lsdException w:name="Medium List 1" w:semiHidden="0" w:uiPriority="65" w:unhideWhenUsed="0"/>
+    <w:lsdException w:name="Medium List 2" w:semiHidden="0" w:uiPriority="66" w:unhideWhenUsed="0"/>
+    <w:lsdException w:name="Medium Grid 1" w:semiHidden="0" w:uiPriority="67" w:unhideWhenUsed="0"/>
+    <w:lsdException w:name="Medium Grid 2" w:semiHidden="0" w:uiPriority="68" w:unhideWhenUsed="0"/>
+    <w:lsdException w:name="Medium Grid 3" w:semiHidden="0" w:uiPriority="69" w:unhideWhenUsed="0"/>
+    <w:lsdException w:name="Dark List" w:semiHidden="0" w:uiPriority="70" w:unhideWhenUsed="0"/>
+    <w:lsdException w:name="Colorful Shading" w:semiHidden="0" w:uiPriority="71" w:unhideWhenUsed="0"/>
+    <w:lsdException w:name="Colorful List" w:semiHidden="0" w:uiPriority="72" w:unhideWhenUsed="0"/>
+    <w:lsdException w:name="Colorful Grid" w:semiHidden="0" w:uiPriority="73" w:unhideWhenUsed="0"/>
+    <w:lsdException w:name="Light Shading Accent 1" w:semiHidden="0" w:uiPriority="60" w:unhideWhenUsed="0"/>
+    <w:lsdException w:name="Light List Accent 1" w:semiHidden="0" w:uiPriority="61" w:unhideWhenUsed="0"/>
+    <w:lsdException w:name="Light Grid Accent 1" w:semiHidden="0" w:uiPriority="62" w:unhideWhenUsed="0"/>
+    <w:lsdException w:name="Medium Shading 1 Accent 1" w:semiHidden="0" w:uiPriority="63" w:unhideWhenUsed="0"/>
+    <w:lsdException w:name="Medium Shading 2 Accent 1" w:semiHidden="0" w:uiPriority="64" w:unhideWhenUsed="0"/>
+    <w:lsdException w:name="Medium List 1 Accent 1" w:semiHidden="0" w:uiPriority="65" w:unhideWhenUsed="0"/>
+    <w:lsdException w:name="Revision" w:unhideWhenUsed="0"/>
+    <w:lsdException w:name="List Paragraph" w:semiHidden="0" w:uiPriority="34" w:unhideWhenUsed="0" w:qFormat="1"/>
+    <w:lsdException w:name="Quote" w:semiHidden="0" w:uiPriority="29" w:unhideWhenUsed="0" w:qFormat="1"/>
+    <w:lsdException w:name="Intense Quote" w:semiHidden="0" w:uiPriority="30" w:unhideWhenUsed="0" w:qFormat="1"/>
+    <w:lsdException w:name="Medium List 2 Accent 1" w:semiHidden="0" w:uiPriority="66" w:unhideWhenUsed="0"/>
+    <w:lsdException w:name="Medium Grid 1 Accent 1" w:semiHidden="0" w:uiPriority="67" w:unhideWhenUsed="0"/>
+    <w:lsdException w:name="Medium Grid 2 Accent 1" w:semiHidden="0" w:uiPriority="68" w:unhideWhenUsed="0"/>
+    <w:lsdException w:name="Medium Grid 3 Accent 1" w:semiHidden="0" w:uiPriority="69" w:unhideWhenUsed="0"/>
+    <w:lsdException w:name="Dark List Accent 1" w:semiHidden="0" w:uiPriority="70" w:unhideWhenUsed="0"/>
+    <w:lsdException w:name="Colorful Shading Accent 1" w:semiHidden="0" w:uiPriority="71" w:unhideWhenUsed="0"/>
+    <w:lsdException w:name="Colorful List Accent 1" w:semiHidden="0" w:uiPriority="72" w:unhideWhenUsed="0"/>
+    <w:lsdException w:name="Colorful Grid Accent 1" w:semiHidden="0" w:uiPriority="73" w:unhideWhenUsed="0"/>
+    <w:lsdException w:name="Light Shading Accent 2" w:semiHidden="0" w:uiPriority="60" w:unhideWhenUsed="0"/>
+    <w:lsdException w:name="Light List Accent 2" w:semiHidden="0" w:uiPriority="61" w:unhideWhenUsed="0"/>
+    <w:lsdException w:name="Light Grid Accent 2" w:semiHidden="0" w:uiPriority="62" w:unhideWhenUsed="0"/>
+    <w:lsdException w:name="Medium Shading 1 Accent 2" w:semiHidden="0" w:uiPriority="63" w:unhideWhenUsed="0"/>
+    <w:lsdException w:name="Medium Shading 2 Accent 2" w:semiHidden="0" w:uiPriority="64" w:unhideWhenUsed="0"/>
+    <w:lsdException w:name="Medium List 1 Accent 2" w:semiHidden="0" w:uiPriority="65" w:unhideWhenUsed="0"/>
+    <w:lsdException w:name="Medium List 2 Accent 2" w:semiHidden="0" w:uiPriority="66" w:unhideWhenUsed="0"/>
+    <w:lsdException w:name="Medium Grid 1 Accent 2" w:semiHidden="0" w:uiPriority="67" w:unhideWhenUsed="0"/>
+    <w:lsdException w:name="Medium Grid 2 Accent 2" w:semiHidden="0" w:uiPriority="68" w:unhideWhenUsed="0"/>
+    <w:lsdException w:name="Medium Grid 3 Accent 2" w:semiHidden="0" w:uiPriority="69" w:unhideWhenUsed="0"/>
+    <w:lsdException w:name="Dark List Accent 2" w:semiHidden="0" w:uiPriority="70" w:unhideWhenUsed="0"/>
+    <w:lsdException w:name="Colorful Shading Accent 2" w:semiHidden="0" w:uiPriority="71" w:unhideWhenUsed="0"/>
+    <w:lsdException w:name="Colorful List Accent 2" w:semiHidden="0" w:uiPriority="72" w:unhideWhenUsed="0"/>
+    <w:lsdException w:name="Colorful Grid Accent 2" w:semiHidden="0" w:uiPriority="73" w:unhideWhenUsed="0"/>
+    <w:lsdException w:name="Light Shading Accent 3" w:semiHidden="0" w:uiPriority="60" w:unhideWhenUsed="0"/>
+    <w:lsdException w:name="Light List Accent 3" w:semiHidden="0" w:uiPriority="61" w:unhideWhenUsed="0"/>
+    <w:lsdException w:name="Light Grid Accent 3" w:semiHidden="0" w:uiPriority="62" w:unhideWhenUsed="0"/>
+    <w:lsdException w:name="Medium Shading 1 Accent 3" w:semiHidden="0" w:uiPriority="63" w:unhideWhenUsed="0"/>
+    <w:lsdException w:name="Medium Shading 2 Accent 3" w:semiHidden="0" w:uiPriority="64" w:unhideWhenUsed="0"/>
+    <w:lsdException w:name="Medium List 1 Accent 3" w:semiHidden="0" w:uiPriority="65" w:unhideWhenUsed="0"/>
+    <w:lsdException w:name="Medium List 2 Accent 3" w:semiHidden="0" w:uiPriority="66" w:unhideWhenUsed="0"/>
+    <w:lsdException w:name="Medium Grid 1 Accent 3" w:semiHidden="0" w:uiPriority="67" w:unhideWhenUsed="0"/>
+    <w:lsdException w:name="Medium Grid 2 Accent 3" w:semiHidden="0" w:uiPriority="68" w:unhideWhenUsed="0"/>
+    <w:lsdException w:name="Medium Grid 3 Accent 3" w:semiHidden="0" w:uiPriority="69" w:unhideWhenUsed="0"/>
+    <w:lsdException w:name="Dark List Accent 3" w:semiHidden="0" w:uiPriority="70" w:unhideWhenUsed="0"/>
+    <w:lsdException w:name="Colorful Shading Accent 3" w:semiHidden="0" w:uiPriority="71" w:unhideWhenUsed="0"/>
+    <w:lsdException w:name="Colorful List Accent 3" w:semiHidden="0" w:uiPriority="72" w:unhideWhenUsed="0"/>
+    <w:lsdException w:name="Colorful Grid Accent 3" w:semiHidden="0" w:uiPriority="73" w:unhideWhenUsed="0"/>
+    <w:lsdException w:name="Light Shading Accent 4" w:semiHidden="0" w:uiPriority="60" w:unhideWhenUsed="0"/>
+    <w:lsdException w:name="Light List Accent 4" w:semiHidden="0" w:uiPriority="61" w:unhideWhenUsed="0"/>
+    <w:lsdException w:name="Light Grid Accent 4" w:semiHidden="0" w:uiPriority="62" w:unhideWhenUsed="0"/>
+    <w:lsdException w:name="Medium Shading 1 Accent 4" w:semiHidden="0" w:uiPriority="63" w:unhideWhenUsed="0"/>
+    <w:lsdException w:name="Medium Shading 2 Accent 4" w:semiHidden="0" w:uiPriority="64" w:unhideWhenUsed="0"/>
+    <w:lsdException w:name="Medium List 1 Accent 4" w:semiHidden="0" w:uiPriority="65" w:unhideWhenUsed="0"/>
+    <w:lsdException w:name="Medium List 2 Accent 4" w:semiHidden="0" w:uiPriority="66" w:unhideWhenUsed="0"/>
+    <w:lsdException w:name="Medium Grid 1 Accent 4" w:semiHidden="0" w:uiPriority="67" w:unhideWhenUsed="0"/>
+    <w:lsdException w:name="Medium Grid 2 Accent 4" w:semiHidden="0" w:uiPriority="68" w:unhideWhenUsed="0"/>
+    <w:lsdException w:name="Medium Grid 3 Accent 4" w:semiHidden="0" w:uiPriority="69" w:unhideWhenUsed="0"/>
+    <w:lsdException w:name="Dark List Accent 4" w:semiHidden="0" w:uiPriority="70" w:unhideWhenUsed="0"/>
+    <w:lsdException w:name="Colorful Shading Accent 4" w:semiHidden="0" w:uiPriority="71" w:unhideWhenUsed="0"/>
+    <w:lsdException w:name="Colorful List Accent 4" w:semiHidden="0" w:uiPriority="72" w:unhideWhenUsed="0"/>
+    <w:lsdException w:name="Colorful Grid Accent 4" w:semiHidden="0" w:uiPriority="73" w:unhideWhenUsed="0"/>
+    <w:lsdException w:name="Light Shading Accent 5" w:semiHidden="0" w:uiPriority="60" w:unhideWhenUsed="0"/>
+    <w:lsdException w:name="Light List Accent 5" w:semiHidden="0" w:uiPriority="61" w:unhideWhenUsed="0"/>
+    <w:lsdException w:name="Light Grid Accent 5" w:semiHidden="0" w:uiPriority="62" w:unhideWhenUsed="0"/>
+    <w:lsdException w:name="Medium Shading 1 Accent 5" w:semiHidden="0" w:uiPriority="63" w:unhideWhenUsed="0"/>
+    <w:lsdException w:name="Medium Shading 2 Accent 5" w:semiHidden="0" w:uiPriority="64" w:unhideWhenUsed="0"/>
+    <w:lsdException w:name="Medium List 1 Accent 5" w:semiHidden="0" w:uiPriority="65" w:unhideWhenUsed="0"/>
+    <w:lsdException w:name="Medium List 2 Accent 5" w:semiHidden="0" w:uiPriority="66" w:unhideWhenUsed="0"/>
+    <w:lsdException w:name="Medium Grid 1 Accent 5" w:semiHidden="0" w:uiPriority="67" w:unhideWhenUsed="0"/>
+    <w:lsdException w:name="Medium Grid 2 Accent 5" w:semiHidden="0" w:uiPriority="68" w:unhideWhenUsed="0"/>
+    <w:lsdException w:name="Medium Grid 3 Accent 5" w:semiHidden="0" w:uiPriority="69" w:unhideWhenUsed="0"/>
+    <w:lsdException w:name="Dark List Accent 5" w:semiHidden="0" w:uiPriority="70" w:unhideWhenUsed="0"/>
+    <w:lsdException w:name="Colorful Shading Accent 5" w:semiHidden="0" w:uiPriority="71" w:unhideWhenUsed="0"/>
+    <w:lsdException w:name="Colorful List Accent 5" w:semiHidden="0" w:uiPriority="72" w:unhideWhenUsed="0"/>
+    <w:lsdException w:name="Colorful Grid Accent 5" w:semiHidden="0" w:uiPriority="73" w:unhideWhenUsed="0"/>
+    <w:lsdException w:name="Light Shading Accent 6" w:semiHidden="0" w:uiPriority="60" w:unhideWhenUsed="0"/>
+    <w:lsdException w:name="Light List Accent 6" w:semiHidden="0" w:uiPriority="61" w:unhideWhenUsed="0"/>
+    <w:lsdException w:name="Light Grid Accent 6" w:semiHidden="0" w:uiPriority="62" w:unhideWhenUsed="0"/>
+    <w:lsdException w:name="Medium Shading 1 Accent 6" w:semiHidden="0" w:uiPriority="63" w:unhideWhenUsed="0"/>
+    <w:lsdException w:name="Medium Shading 2 Accent 6" w:semiHidden="0" w:uiPriority="64" w:unhideWhenUsed="0"/>
+    <w:lsdException w:name="Medium List 1 Accent 6" w:semiHidden="0" w:uiPriority="65" w:unhideWhenUsed="0"/>
+    <w:lsdException w:name="Medium List 2 Accent 6" w:semiHidden="0" w:uiPriority="66" w:unhideWhenUsed="0"/>
+    <w:lsdException w:name="Medium Grid 1 Accent 6" w:semiHidden="0" w:uiPriority="67" w:unhideWhenUsed="0"/>
+    <w:lsdException w:name="Medium Grid 2 Accent 6" w:semiHidden="0" w:uiPriority="68" w:unhideWhenUsed="0"/>
+    <w:lsdException w:name="Medium Grid 3 Accent 6" w:semiHidden="0" w:uiPriority="69" w:unhideWhenUsed="0"/>
+    <w:lsdException w:name="Dark List Accent 6" w:semiHidden="0" w:uiPriority="70" w:unhideWhenUsed="0"/>
+    <w:lsdException w:name="Colorful Shading Accent 6" w:semiHidden="0" w:uiPriority="71" w:unhideWhenUsed="0"/>
+    <w:lsdException w:name="Colorful List Accent 6" w:semiHidden="0" w:uiPriority="72" w:unhideWhenUsed="0"/>
+    <w:lsdException w:name="Colorful Grid Accent 6" w:semiHidden="0" w:uiPriority="73" w:unhideWhenUsed="0"/>
+    <w:lsdException w:name="Subtle Emphasis" w:semiHidden="0" w:uiPriority="19" w:unhideWhenUsed="0" w:qFormat="1"/>
+    <w:lsdException w:name="Intense Emphasis" w:semiHidden="0" w:uiPriority="21" w:unhideWhenUsed="0" w:qFormat="1"/>
+    <w:lsdException w:name="Subtle Reference" w:semiHidden="0" w:uiPriority="31" w:unhideWhenUsed="0" w:qFormat="1"/>
+    <w:lsdException w:name="Intense Reference" w:semiHidden="0" w:uiPriority="32" w:unhideWhenUsed="0" w:qFormat="1"/>
+    <w:lsdException w:name="Book Title" w:semiHidden="0" w:uiPriority="33" w:unhideWhenUsed="0" w:qFormat="1"/>
+    <w:lsdException w:name="Bibliography" w:uiPriority="37"/>
+    <w:lsdException w:name="TOC Heading" w:uiPriority="39" w:qFormat="1"/>
+  </w:latentStyles>
+  <w:style w:type="paragraph" w:default="1" w:styleId="a">
+    <w:name w:val="Normal"/>
+    <w:qFormat/>
+  </w:style>
+  <w:style w:type="paragraph" w:styleId="1">
+    <w:name w:val="heading 1"/>
+    <w:basedOn w:val="a"/>
+    <w:next w:val="a"/>
+    <w:link w:val="10"/>
+    <w:uiPriority w:val="9"/>
+    <w:qFormat/>
+    <w:rsid w:val="007234E9"/>
+    <w:pPr>
+      <w:keepNext/>
+      <w:keepLines/>
+      <w:spacing w:before="240" w:after="0"/>
+      <w:outlineLvl w:val="0"/>
+    </w:pPr>
+    <w:rPr>
+      <w:rFonts w:asciiTheme="majorHAnsi" w:eastAsiaTheme="majorEastAsia" w:hAnsiTheme="majorHAnsi" w:cstheme="majorBidi"/>
+      <w:color w:val="2F5496" w:themeColor="accent1" w:themeShade="BF"/>
+      <w:sz w:val="32"/>
+      <w:szCs w:val="32"/>
+    </w:rPr>
+  </w:style>
+  <w:style w:type="paragraph" w:styleId="2">
+    <w:name w:val="heading 2"/>
+    <w:basedOn w:val="a"/>
+    <w:next w:val="a"/>
+    <w:link w:val="20"/>
+    <w:uiPriority w:val="9"/>
+    <w:unhideWhenUsed/>
+    <w:qFormat/>
+    <w:rsid w:val="007234E9"/>
+    <w:pPr>
+      <w:keepNext/>
+      <w:keepLines/>
+      <w:spacing w:before="40" w:after="0"/>
+      <w:outlineLvl w:val="1"/>
+    </w:pPr>
+    <w:rPr>
+      <w:rFonts w:asciiTheme="majorHAnsi" w:eastAsiaTheme="majorEastAsia" w:hAnsiTheme="majorHAnsi" w:cstheme="majorBidi"/>
+      <w:color w:val="2F5496" w:themeColor="accent1" w:themeShade="BF"/>
+      <w:sz w:val="26"/>
+      <w:szCs w:val="26"/>
+    </w:rPr>
+  </w:style>
+  <w:style w:type="paragraph" w:styleId="3">
+    <w:name w:val="heading 3"/>
+    <w:basedOn w:val="a"/>
+    <w:next w:val="a"/>
+    <w:link w:val="30"/>
+    <w:uiPriority w:val="9"/>
+    <w:unhideWhenUsed/>
+    <w:qFormat/>
+    <w:rsid w:val="00944E04"/>
+    <w:pPr>
+      <w:keepNext/>
+      <w:keepLines/>
+      <w:spacing w:before="40" w:after="0"/>
+      <w:outlineLvl w:val="2"/>
+    </w:pPr>
+    <w:rPr>
+      <w:rFonts w:asciiTheme="majorHAnsi" w:eastAsiaTheme="majorEastAsia" w:hAnsiTheme="majorHAnsi" w:cstheme="majorBidi"/>
+      <w:color w:val="1F3763" w:themeColor="accent1" w:themeShade="7F"/>
+      <w:sz w:val="24"/>
+      <w:szCs w:val="24"/>
+    </w:rPr>
+  </w:style>
+  <w:style w:type="character" w:default="1" w:styleId="a0">
+    <w:name w:val="Default Paragraph Font"/>
+    <w:uiPriority w:val="1"/>
+    <w:semiHidden/>
+    <w:unhideWhenUsed/>
+  </w:style>
+  <w:style w:type="table" w:default="1" w:styleId="a1">
+    <w:name w:val="Normal Table"/>
+    <w:uiPriority w:val="99"/>
+    <w:semiHidden/>
+    <w:unhideWhenUsed/>
+    <w:tblPr>
+      <w:tblInd w:w="0" w:type="dxa"/>
+      <w:tblCellMar>
+        <w:top w:w="0" w:type="dxa"/>
+        <w:left w:w="108" w:type="dxa"/>
+        <w:bottom w:w="0" w:type="dxa"/>
+        <w:right w:w="108" w:type="dxa"/>
+      </w:tblCellMar>
+    </w:tblPr>
+  </w:style>
+  <w:style w:type="numbering" w:default="1" w:styleId="a2">
+    <w:name w:val="No List"/>
+    <w:uiPriority w:val="99"/>
+    <w:semiHidden/>
+    <w:unhideWhenUsed/>
+  </w:style>
+  <w:style w:type="character" w:customStyle="1" w:styleId="10">
+    <w:name w:val="Заголовок 1 Знак"/>
+    <w:basedOn w:val="a0"/>
+    <w:link w:val="1"/>
+    <w:uiPriority w:val="9"/>
+    <w:rsid w:val="007234E9"/>
+    <w:rPr>
+      <w:rFonts w:asciiTheme="majorHAnsi" w:eastAsiaTheme="majorEastAsia" w:hAnsiTheme="majorHAnsi" w:cstheme="majorBidi"/>
+      <w:color w:val="2F5496" w:themeColor="accent1" w:themeShade="BF"/>
+      <w:sz w:val="32"/>
+      <w:szCs w:val="32"/>
+    </w:rPr>
+  </w:style>
+  <w:style w:type="character" w:customStyle="1" w:styleId="20">
+    <w:name w:val="Заголовок 2 Знак"/>
+    <w:basedOn w:val="a0"/>
+    <w:link w:val="2"/>
+    <w:uiPriority w:val="9"/>
+    <w:rsid w:val="007234E9"/>
+    <w:rPr>
+      <w:rFonts w:asciiTheme="majorHAnsi" w:eastAsiaTheme="majorEastAsia" w:hAnsiTheme="majorHAnsi" w:cstheme="majorBidi"/>
+      <w:color w:val="2F5496" w:themeColor="accent1" w:themeShade="BF"/>
+      <w:sz w:val="26"/>
+      <w:szCs w:val="26"/>
+    </w:rPr>
+  </w:style>
+  <w:style w:type="paragraph" w:styleId="a3">
+    <w:name w:val="List Paragraph"/>
+    <w:basedOn w:val="a"/>
+    <w:uiPriority w:val="34"/>
+    <w:qFormat/>
+    <w:rsid w:val="00531858"/>
+    <w:pPr>
+      <w:ind w:left="720"/>
+      <w:contextualSpacing/>
+    </w:pPr>
+  </w:style>
+  <w:style w:type="character" w:customStyle="1" w:styleId="30">
+    <w:name w:val="Заголовок 3 Знак"/>
+    <w:basedOn w:val="a0"/>
+    <w:link w:val="3"/>
+    <w:uiPriority w:val="9"/>
+    <w:rsid w:val="00944E04"/>
+    <w:rPr>
+      <w:rFonts w:asciiTheme="majorHAnsi" w:eastAsiaTheme="majorEastAsia" w:hAnsiTheme="majorHAnsi" w:cstheme="majorBidi"/>
+      <w:color w:val="1F3763" w:themeColor="accent1" w:themeShade="7F"/>
+      <w:sz w:val="24"/>
+      <w:szCs w:val="24"/>
+    </w:rPr>
+  </w:style>
+  <w:style w:type="paragraph" w:styleId="a4">
+    <w:name w:val="Balloon Text"/>
+    <w:basedOn w:val="a"/>
+    <w:link w:val="a5"/>
+    <w:uiPriority w:val="99"/>
+    <w:semiHidden/>
+    <w:unhideWhenUsed/>
+    <w:rsid w:val="00062056"/>
+    <w:pPr>
+      <w:spacing w:after="0" w:line="240" w:lineRule="auto"/>
+    </w:pPr>
+    <w:rPr>
+      <w:rFonts w:ascii="Segoe UI" w:hAnsi="Segoe UI" w:cs="Segoe UI"/>
+      <w:sz w:val="18"/>
+      <w:szCs w:val="18"/>
+    </w:rPr>
+  </w:style>
+  <w:style w:type="character" w:customStyle="1" w:styleId="a5">
+    <w:name w:val="Текст выноски Знак"/>
+    <w:basedOn w:val="a0"/>
+    <w:link w:val="a4"/>
+    <w:uiPriority w:val="99"/>
+    <w:semiHidden/>
+    <w:rsid w:val="00062056"/>
+    <w:rPr>
+      <w:rFonts w:ascii="Segoe UI" w:hAnsi="Segoe UI" w:cs="Segoe UI"/>
+      <w:sz w:val="18"/>
+      <w:szCs w:val="18"/>
+    </w:rPr>
+  </w:style>
+  <w:style w:type="character" w:styleId="a6">
+    <w:name w:val="annotation reference"/>
+    <w:basedOn w:val="a0"/>
+    <w:uiPriority w:val="99"/>
+    <w:semiHidden/>
+    <w:unhideWhenUsed/>
+    <w:rsid w:val="00472C06"/>
+    <w:rPr>
+      <w:sz w:val="18"/>
+      <w:szCs w:val="18"/>
+    </w:rPr>
+  </w:style>
+  <w:style w:type="paragraph" w:styleId="a7">
+    <w:name w:val="annotation text"/>
+    <w:basedOn w:val="a"/>
+    <w:link w:val="a8"/>
+    <w:uiPriority w:val="99"/>
+    <w:semiHidden/>
+    <w:unhideWhenUsed/>
+    <w:rsid w:val="00472C06"/>
+    <w:pPr>
+      <w:spacing w:line="240" w:lineRule="auto"/>
+    </w:pPr>
+    <w:rPr>
+      <w:sz w:val="24"/>
+      <w:szCs w:val="24"/>
+    </w:rPr>
+  </w:style>
+  <w:style w:type="character" w:customStyle="1" w:styleId="a8">
+    <w:name w:val="Текст примечания Знак"/>
+    <w:basedOn w:val="a0"/>
+    <w:link w:val="a7"/>
+    <w:uiPriority w:val="99"/>
+    <w:semiHidden/>
+    <w:rsid w:val="00472C06"/>
+    <w:rPr>
+      <w:sz w:val="24"/>
+      <w:szCs w:val="24"/>
+    </w:rPr>
+  </w:style>
+  <w:style w:type="paragraph" w:styleId="a9">
+    <w:name w:val="annotation subject"/>
+    <w:basedOn w:val="a7"/>
+    <w:next w:val="a7"/>
+    <w:link w:val="aa"/>
+    <w:uiPriority w:val="99"/>
+    <w:semiHidden/>
+    <w:unhideWhenUsed/>
+    <w:rsid w:val="00472C06"/>
+    <w:rPr>
+      <w:b/>
+      <w:bCs/>
+      <w:sz w:val="20"/>
+      <w:szCs w:val="20"/>
+    </w:rPr>
+  </w:style>
+  <w:style w:type="character" w:customStyle="1" w:styleId="aa">
+    <w:name w:val="Тема примечания Знак"/>
+    <w:basedOn w:val="a8"/>
+    <w:link w:val="a9"/>
     <w:uiPriority w:val="99"/>
     <w:semiHidden/>
     <w:rsid w:val="00472C06"/>
@@ -3711,7 +3925,7 @@
   <a:extraClrSchemeLst/>
   <a:extLst>
     <a:ext uri="{05A4C25C-085E-4340-85A3-A5531E510DB2}">
-      <thm15:themeFamily xmlns:thm15="http://schemas.microsoft.com/office/thememl/2012/main" name="Office Theme" id="{62F939B6-93AF-4DB8-9C6B-D6C7DFDC589F}" vid="{4A3C46E8-61CC-4603-A589-7422A47A8E4A}"/>
+      <thm15:themeFamily xmlns:thm15="http://schemas.microsoft.com/office/thememl/2012/main" xmlns="" name="Office Theme" id="{62F939B6-93AF-4DB8-9C6B-D6C7DFDC589F}" vid="{4A3C46E8-61CC-4603-A589-7422A47A8E4A}"/>
     </a:ext>
   </a:extLst>
 </a:theme>

</xml_diff>